<commit_message>
added math for scenarios and investment
</commit_message>
<xml_diff>
--- a/framework/production-function.docx
+++ b/framework/production-function.docx
@@ -29,7 +29,7 @@
         <w:pStyle w:val="Date"/>
       </w:pPr>
       <w:r>
-        <w:t xml:space="preserve">20 March 2020</w:t>
+        <w:t xml:space="preserve">25 March 2020</w:t>
       </w:r>
     </w:p>
     <w:p>
@@ -77,9 +77,9 @@
         <w:tblLook w:firstRow="1"/>
       </w:tblPr>
       <w:tblGrid>
-        <w:gridCol w:w="1890"/>
-        <w:gridCol w:w="1350"/>
-        <w:gridCol w:w="4680"/>
+        <w:gridCol w:w="2360"/>
+        <w:gridCol w:w="1599"/>
+        <w:gridCol w:w="3960"/>
       </w:tblGrid>
       <w:tr>
         <w:trPr>
@@ -381,6 +381,53 @@
             </w:pPr>
             <m:oMath>
               <m:r>
+                <m:t>p</m:t>
+              </m:r>
+              <m:r>
+                <m:t>∈</m:t>
+              </m:r>
+              <m:r>
+                <m:rPr>
+                  <m:sty m:val="p"/>
+                  <m:scr m:val="script"/>
+                </m:rPr>
+                <m:t>P</m:t>
+              </m:r>
+            </m:oMath>
+          </w:p>
+        </w:tc>
+        <w:tc>
+          <w:p>
+            <w:pPr>
+              <w:pStyle w:val="Compact"/>
+              <w:jc w:val="left"/>
+            </w:pPr>
+            <w:r>
+              <w:t xml:space="preserve">technical parameter</w:t>
+            </w:r>
+          </w:p>
+        </w:tc>
+        <w:tc>
+          <w:p>
+            <w:pPr>
+              <w:pStyle w:val="Compact"/>
+              <w:jc w:val="left"/>
+            </w:pPr>
+            <w:r>
+              <w:t xml:space="preserve">temperature, pressure</w:t>
+            </w:r>
+          </w:p>
+        </w:tc>
+      </w:tr>
+      <w:tr>
+        <w:tc>
+          <w:p>
+            <w:pPr>
+              <w:pStyle w:val="Compact"/>
+              <w:jc w:val="left"/>
+            </w:pPr>
+            <m:oMath>
+              <m:r>
                 <m:t>t</m:t>
               </m:r>
               <m:r>
@@ -403,18 +450,112 @@
               <w:jc w:val="left"/>
             </w:pPr>
             <w:r>
-              <w:t xml:space="preserve">technical</w:t>
-            </w:r>
-          </w:p>
-        </w:tc>
-        <w:tc>
-          <w:p>
-            <w:pPr>
-              <w:pStyle w:val="Compact"/>
-              <w:jc w:val="left"/>
-            </w:pPr>
-            <w:r>
-              <w:t xml:space="preserve">temperature, pressure</w:t>
+              <w:t xml:space="preserve">technology type</w:t>
+            </w:r>
+          </w:p>
+        </w:tc>
+        <w:tc>
+          <w:p>
+            <w:pPr>
+              <w:pStyle w:val="Compact"/>
+              <w:jc w:val="left"/>
+            </w:pPr>
+            <w:r>
+              <w:t xml:space="preserve">electrolysis, PV cell</w:t>
+            </w:r>
+          </w:p>
+        </w:tc>
+      </w:tr>
+      <w:tr>
+        <w:tc>
+          <w:p>
+            <w:pPr>
+              <w:pStyle w:val="Compact"/>
+              <w:jc w:val="left"/>
+            </w:pPr>
+            <m:oMath>
+              <m:r>
+                <m:t>θ</m:t>
+              </m:r>
+              <m:r>
+                <m:t>∈</m:t>
+              </m:r>
+              <m:r>
+                <m:rPr>
+                  <m:sty m:val="p"/>
+                  <m:scr m:val="script"/>
+                </m:rPr>
+                <m:t>Θ</m:t>
+              </m:r>
+            </m:oMath>
+          </w:p>
+        </w:tc>
+        <w:tc>
+          <w:p>
+            <w:pPr>
+              <w:pStyle w:val="Compact"/>
+              <w:jc w:val="left"/>
+            </w:pPr>
+            <w:r>
+              <w:t xml:space="preserve">scenario</w:t>
+            </w:r>
+          </w:p>
+        </w:tc>
+        <w:tc>
+          <w:p>
+            <w:pPr>
+              <w:pStyle w:val="Compact"/>
+              <w:jc w:val="left"/>
+            </w:pPr>
+            <w:r>
+              <w:t xml:space="preserve">the result of a particular investment</w:t>
+            </w:r>
+          </w:p>
+        </w:tc>
+      </w:tr>
+      <w:tr>
+        <w:tc>
+          <w:p>
+            <w:pPr>
+              <w:pStyle w:val="Compact"/>
+              <w:jc w:val="left"/>
+            </w:pPr>
+            <m:oMath>
+              <m:r>
+                <m:t>ϕ</m:t>
+              </m:r>
+              <m:r>
+                <m:t>∈</m:t>
+              </m:r>
+              <m:r>
+                <m:rPr>
+                  <m:sty m:val="p"/>
+                  <m:scr m:val="script"/>
+                </m:rPr>
+                <m:t>Φ</m:t>
+              </m:r>
+            </m:oMath>
+          </w:p>
+        </w:tc>
+        <w:tc>
+          <w:p>
+            <w:pPr>
+              <w:pStyle w:val="Compact"/>
+              <w:jc w:val="left"/>
+            </w:pPr>
+            <w:r>
+              <w:t xml:space="preserve">investment</w:t>
+            </w:r>
+          </w:p>
+        </w:tc>
+        <w:tc>
+          <w:p>
+            <w:pPr>
+              <w:pStyle w:val="Compact"/>
+              <w:jc w:val="left"/>
+            </w:pPr>
+            <w:r>
+              <w:t xml:space="preserve">a particular investment</w:t>
             </w:r>
           </w:p>
         </w:tc>
@@ -1436,7 +1577,7 @@
                 </m:e>
                 <m:sub>
                   <m:r>
-                    <m:t>t</m:t>
+                    <m:t>p</m:t>
                   </m:r>
                 </m:sub>
               </m:sSub>
@@ -1472,7 +1613,226 @@
               <w:jc w:val="left"/>
             </w:pPr>
             <w:r>
-              <w:t xml:space="preserve">-</w:t>
+              <w:t xml:space="preserve">(mixed)</w:t>
+            </w:r>
+          </w:p>
+        </w:tc>
+      </w:tr>
+      <w:tr>
+        <w:tc>
+          <w:p>
+            <w:pPr>
+              <w:pStyle w:val="Compact"/>
+              <w:jc w:val="left"/>
+            </w:pPr>
+            <m:oMath>
+              <m:sSub>
+                <m:e>
+                  <m:r>
+                    <m:t>ξ</m:t>
+                  </m:r>
+                </m:e>
+                <m:sub>
+                  <m:r>
+                    <m:t>θ</m:t>
+                  </m:r>
+                </m:sub>
+              </m:sSub>
+            </m:oMath>
+          </w:p>
+        </w:tc>
+        <w:tc>
+          <w:p>
+            <w:pPr>
+              <w:pStyle w:val="Compact"/>
+              <w:jc w:val="left"/>
+            </w:pPr>
+            <w:r>
+              <w:t xml:space="preserve">variable</w:t>
+            </w:r>
+          </w:p>
+        </w:tc>
+        <w:tc>
+          <w:p>
+            <w:pPr>
+              <w:pStyle w:val="Compact"/>
+              <w:jc w:val="left"/>
+            </w:pPr>
+            <w:r>
+              <w:t xml:space="preserve">scenario inputs</w:t>
+            </w:r>
+          </w:p>
+        </w:tc>
+        <w:tc>
+          <w:p>
+            <w:pPr>
+              <w:pStyle w:val="Compact"/>
+              <w:jc w:val="left"/>
+            </w:pPr>
+            <w:r>
+              <w:t xml:space="preserve">(mixed)</w:t>
+            </w:r>
+          </w:p>
+        </w:tc>
+      </w:tr>
+      <w:tr>
+        <w:tc>
+          <w:p>
+            <w:pPr>
+              <w:pStyle w:val="Compact"/>
+              <w:jc w:val="left"/>
+            </w:pPr>
+            <m:oMath>
+              <m:sSub>
+                <m:e>
+                  <m:r>
+                    <m:t>ζ</m:t>
+                  </m:r>
+                </m:e>
+                <m:sub>
+                  <m:r>
+                    <m:t>θ</m:t>
+                  </m:r>
+                </m:sub>
+              </m:sSub>
+            </m:oMath>
+          </w:p>
+        </w:tc>
+        <w:tc>
+          <w:p>
+            <w:pPr>
+              <w:pStyle w:val="Compact"/>
+              <w:jc w:val="left"/>
+            </w:pPr>
+            <w:r>
+              <w:t xml:space="preserve">variable</w:t>
+            </w:r>
+          </w:p>
+        </w:tc>
+        <w:tc>
+          <w:p>
+            <w:pPr>
+              <w:pStyle w:val="Compact"/>
+              <w:jc w:val="left"/>
+            </w:pPr>
+            <w:r>
+              <w:t xml:space="preserve">scenario outputs</w:t>
+            </w:r>
+          </w:p>
+        </w:tc>
+        <w:tc>
+          <w:p>
+            <w:pPr>
+              <w:pStyle w:val="Compact"/>
+              <w:jc w:val="left"/>
+            </w:pPr>
+            <w:r>
+              <w:t xml:space="preserve">(mixed)</w:t>
+            </w:r>
+          </w:p>
+        </w:tc>
+      </w:tr>
+      <w:tr>
+        <w:tc>
+          <w:p>
+            <w:pPr>
+              <w:pStyle w:val="Compact"/>
+              <w:jc w:val="left"/>
+            </w:pPr>
+            <m:oMath>
+              <m:r>
+                <m:t>ψ</m:t>
+              </m:r>
+            </m:oMath>
+          </w:p>
+        </w:tc>
+        <w:tc>
+          <w:p>
+            <w:pPr>
+              <w:pStyle w:val="Compact"/>
+              <w:jc w:val="left"/>
+            </w:pPr>
+            <w:r>
+              <w:t xml:space="preserve">function</w:t>
+            </w:r>
+          </w:p>
+        </w:tc>
+        <w:tc>
+          <w:p>
+            <w:pPr>
+              <w:pStyle w:val="Compact"/>
+              <w:jc w:val="left"/>
+            </w:pPr>
+            <w:r>
+              <w:t xml:space="preserve">scenario evaluation</w:t>
+            </w:r>
+          </w:p>
+        </w:tc>
+        <w:tc>
+          <w:p>
+            <w:pPr>
+              <w:pStyle w:val="Compact"/>
+              <w:jc w:val="left"/>
+            </w:pPr>
+            <w:r>
+              <w:t xml:space="preserve">(mixed)</w:t>
+            </w:r>
+          </w:p>
+        </w:tc>
+      </w:tr>
+      <w:tr>
+        <w:tc>
+          <w:p>
+            <w:pPr>
+              <w:pStyle w:val="Compact"/>
+              <w:jc w:val="left"/>
+            </w:pPr>
+            <m:oMath>
+              <m:sSub>
+                <m:e>
+                  <m:r>
+                    <m:t>σ</m:t>
+                  </m:r>
+                </m:e>
+                <m:sub>
+                  <m:r>
+                    <m:t>ϕ</m:t>
+                  </m:r>
+                </m:sub>
+              </m:sSub>
+            </m:oMath>
+          </w:p>
+        </w:tc>
+        <w:tc>
+          <w:p>
+            <w:pPr>
+              <w:pStyle w:val="Compact"/>
+              <w:jc w:val="left"/>
+            </w:pPr>
+            <w:r>
+              <w:t xml:space="preserve">function</w:t>
+            </w:r>
+          </w:p>
+        </w:tc>
+        <w:tc>
+          <w:p>
+            <w:pPr>
+              <w:pStyle w:val="Compact"/>
+              <w:jc w:val="left"/>
+            </w:pPr>
+            <w:r>
+              <w:t xml:space="preserve">scenario probability</w:t>
+            </w:r>
+          </w:p>
+        </w:tc>
+        <w:tc>
+          <w:p>
+            <w:pPr>
+              <w:pStyle w:val="Compact"/>
+              <w:jc w:val="left"/>
+            </w:pPr>
+            <w:r>
+              <w:t xml:space="preserve">1</w:t>
             </w:r>
           </w:p>
         </w:tc>
@@ -1941,23 +2301,33 @@
         <m:r>
           <m:t>(</m:t>
         </m:r>
-        <m:r>
-          <m:rPr>
-            <m:sty m:val="p"/>
-            <m:scr m:val="script"/>
-          </m:rPr>
-          <m:t>C</m:t>
-        </m:r>
+        <m:sSub>
+          <m:e>
+            <m:r>
+              <m:t>C</m:t>
+            </m:r>
+          </m:e>
+          <m:sub>
+            <m:r>
+              <m:t>c</m:t>
+            </m:r>
+          </m:sub>
+        </m:sSub>
         <m:r>
           <m:t>,</m:t>
         </m:r>
-        <m:r>
-          <m:rPr>
-            <m:sty m:val="p"/>
-            <m:scr m:val="script"/>
-          </m:rPr>
-          <m:t>F</m:t>
-        </m:r>
+        <m:sSub>
+          <m:e>
+            <m:r>
+              <m:t>F</m:t>
+            </m:r>
+          </m:e>
+          <m:sub>
+            <m:r>
+              <m:t>f</m:t>
+            </m:r>
+          </m:sub>
+        </m:sSub>
         <m:r>
           <m:t>,</m:t>
         </m:r>
@@ -1989,7 +2359,7 @@
           </m:e>
           <m:sub>
             <m:r>
-              <m:t>t</m:t>
+              <m:t>p</m:t>
             </m:r>
           </m:sub>
         </m:sSub>
@@ -2051,35 +2421,15 @@
         <m:r>
           <m:t>(</m:t>
         </m:r>
-        <m:r>
-          <m:rPr>
-            <m:sty m:val="p"/>
-            <m:scr m:val="script"/>
-          </m:rPr>
-          <m:t>C</m:t>
-        </m:r>
-        <m:r>
-          <m:t>,</m:t>
-        </m:r>
-        <m:r>
-          <m:rPr>
-            <m:sty m:val="p"/>
-            <m:scr m:val="script"/>
-          </m:rPr>
-          <m:t>F</m:t>
-        </m:r>
-        <m:r>
-          <m:t>,</m:t>
-        </m:r>
         <m:sSub>
           <m:e>
             <m:r>
-              <m:t>I</m:t>
+              <m:t>C</m:t>
             </m:r>
           </m:e>
           <m:sub>
             <m:r>
-              <m:t>i</m:t>
+              <m:t>c</m:t>
             </m:r>
           </m:sub>
         </m:sSub>
@@ -2089,12 +2439,12 @@
         <m:sSub>
           <m:e>
             <m:r>
-              <m:t>O</m:t>
+              <m:t>F</m:t>
             </m:r>
           </m:e>
           <m:sub>
             <m:r>
-              <m:t>o</m:t>
+              <m:t>f</m:t>
             </m:r>
           </m:sub>
         </m:sSub>
@@ -2104,12 +2454,48 @@
         <m:sSub>
           <m:e>
             <m:r>
-              <m:t>α</m:t>
+              <m:t>I</m:t>
             </m:r>
           </m:e>
           <m:sub>
             <m:r>
-              <m:t>t</m:t>
+              <m:t>i</m:t>
+            </m:r>
+          </m:sub>
+        </m:sSub>
+        <m:r>
+          <m:t>,</m:t>
+        </m:r>
+        <m:sSub>
+          <m:e>
+            <m:r>
+              <m:t>O</m:t>
+            </m:r>
+          </m:e>
+          <m:sub>
+            <m:r>
+              <m:t>o</m:t>
+            </m:r>
+          </m:sub>
+        </m:sSub>
+        <m:r>
+          <m:t>,</m:t>
+        </m:r>
+        <m:r>
+          <m:t>K</m:t>
+        </m:r>
+        <m:r>
+          <m:t>,</m:t>
+        </m:r>
+        <m:sSub>
+          <m:e>
+            <m:r>
+              <m:t>α</m:t>
+            </m:r>
+          </m:e>
+          <m:sub>
+            <m:r>
+              <m:t>p</m:t>
             </m:r>
           </m:sub>
         </m:sSub>
@@ -2120,11 +2506,11 @@
     </w:p>
     <w:p>
       <w:pPr>
-        <w:pStyle w:val="Heading1"/>
+        <w:pStyle w:val="Heading2"/>
       </w:pPr>
-      <w:bookmarkStart w:id="28" w:name="experts"/>
-      <w:r>
-        <w:t xml:space="preserve">Experts</w:t>
+      <w:bookmarkStart w:id="28" w:name="scenarios"/>
+      <w:r>
+        <w:t xml:space="preserve">Scenarios</w:t>
       </w:r>
       <w:bookmarkEnd w:id="28"/>
     </w:p>
@@ -2133,16 +2519,375 @@
         <w:pStyle w:val="FirstParagraph"/>
       </w:pPr>
       <w:r>
-        <w:t xml:space="preserve">Each expert elicitation takes the form of an assessment of the probability and range (10th to 90th percentile) of change in the cost or waste parameters or the production or metric functions.</w:t>
+        <w:t xml:space="preserve">A</w:t>
+      </w:r>
+      <w:r>
+        <w:t xml:space="preserve"> </w:t>
+      </w:r>
+      <w:r>
+        <w:rPr>
+          <w:i/>
+        </w:rPr>
+        <w:t xml:space="preserve">scenario</w:t>
+      </w:r>
+      <w:r>
+        <w:t xml:space="preserve"> </w:t>
+      </w:r>
+      <w:r>
+        <w:t xml:space="preserve">represents a state of affairs for a technology. If we denote the scenario as</w:t>
+      </w:r>
+      <w:r>
+        <w:t xml:space="preserve"> </w:t>
+      </w:r>
+      <m:oMath>
+        <m:r>
+          <m:t>θ</m:t>
+        </m:r>
+      </m:oMath>
+      <w:r>
+        <w:t xml:space="preserve">, we have the input variables</w:t>
       </w:r>
     </w:p>
     <w:p>
       <w:pPr>
-        <w:pStyle w:val="Heading1"/>
+        <w:pStyle w:val="BodyText"/>
       </w:pPr>
-      <w:bookmarkStart w:id="29" w:name="implementation"/>
-      <w:r>
-        <w:t xml:space="preserve">Implementation</w:t>
+      <m:oMath>
+        <m:sSub>
+          <m:e>
+            <m:r>
+              <m:t>ξ</m:t>
+            </m:r>
+          </m:e>
+          <m:sub>
+            <m:r>
+              <m:t>θ</m:t>
+            </m:r>
+          </m:sub>
+        </m:sSub>
+        <m:r>
+          <m:t>=</m:t>
+        </m:r>
+        <m:r>
+          <m:t>(</m:t>
+        </m:r>
+        <m:sSub>
+          <m:e>
+            <m:r>
+              <m:t>C</m:t>
+            </m:r>
+          </m:e>
+          <m:sub>
+            <m:r>
+              <m:t>c</m:t>
+            </m:r>
+          </m:sub>
+        </m:sSub>
+        <m:r>
+          <m:t>,</m:t>
+        </m:r>
+        <m:sSub>
+          <m:e>
+            <m:r>
+              <m:t>F</m:t>
+            </m:r>
+          </m:e>
+          <m:sub>
+            <m:r>
+              <m:t>f</m:t>
+            </m:r>
+          </m:sub>
+        </m:sSub>
+        <m:r>
+          <m:t>,</m:t>
+        </m:r>
+        <m:sSub>
+          <m:e>
+            <m:r>
+              <m:t>I</m:t>
+            </m:r>
+          </m:e>
+          <m:sub>
+            <m:r>
+              <m:t>i</m:t>
+            </m:r>
+          </m:sub>
+        </m:sSub>
+        <m:r>
+          <m:t>,</m:t>
+        </m:r>
+        <m:sSub>
+          <m:e>
+            <m:r>
+              <m:t>α</m:t>
+            </m:r>
+          </m:e>
+          <m:sub>
+            <m:r>
+              <m:t>p</m:t>
+            </m:r>
+          </m:sub>
+        </m:sSub>
+        <m:r>
+          <m:t>)</m:t>
+        </m:r>
+        <m:sSub>
+          <m:e>
+            <m:r>
+              <m:t>∣</m:t>
+            </m:r>
+          </m:e>
+          <m:sub>
+            <m:r>
+              <m:t>θ</m:t>
+            </m:r>
+          </m:sub>
+        </m:sSub>
+      </m:oMath>
+    </w:p>
+    <w:p>
+      <w:pPr>
+        <w:pStyle w:val="BodyText"/>
+      </w:pPr>
+      <w:r>
+        <w:t xml:space="preserve">and the output variables</w:t>
+      </w:r>
+    </w:p>
+    <w:p>
+      <w:pPr>
+        <w:pStyle w:val="BodyText"/>
+      </w:pPr>
+      <m:oMath>
+        <m:sSub>
+          <m:e>
+            <m:r>
+              <m:t>ζ</m:t>
+            </m:r>
+          </m:e>
+          <m:sub>
+            <m:r>
+              <m:t>θ</m:t>
+            </m:r>
+          </m:sub>
+        </m:sSub>
+        <m:r>
+          <m:t>=</m:t>
+        </m:r>
+        <m:r>
+          <m:t>(</m:t>
+        </m:r>
+        <m:r>
+          <m:t>K</m:t>
+        </m:r>
+        <m:r>
+          <m:t>,</m:t>
+        </m:r>
+        <m:sSub>
+          <m:e>
+            <m:r>
+              <m:t>μ</m:t>
+            </m:r>
+          </m:e>
+          <m:sub>
+            <m:r>
+              <m:t>m</m:t>
+            </m:r>
+          </m:sub>
+        </m:sSub>
+        <m:r>
+          <m:t>)</m:t>
+        </m:r>
+        <m:sSub>
+          <m:e>
+            <m:r>
+              <m:t>∣</m:t>
+            </m:r>
+          </m:e>
+          <m:sub>
+            <m:r>
+              <m:t>θ</m:t>
+            </m:r>
+          </m:sub>
+        </m:sSub>
+      </m:oMath>
+    </w:p>
+    <w:p>
+      <w:pPr>
+        <w:pStyle w:val="BodyText"/>
+      </w:pPr>
+      <w:r>
+        <w:t xml:space="preserve">and their relationship</w:t>
+      </w:r>
+    </w:p>
+    <w:p>
+      <w:pPr>
+        <w:pStyle w:val="BodyText"/>
+      </w:pPr>
+      <m:oMath>
+        <m:sSub>
+          <m:e>
+            <m:r>
+              <m:t>ζ</m:t>
+            </m:r>
+          </m:e>
+          <m:sub>
+            <m:r>
+              <m:t>θ</m:t>
+            </m:r>
+          </m:sub>
+        </m:sSub>
+        <m:r>
+          <m:t>=</m:t>
+        </m:r>
+        <m:sSub>
+          <m:e>
+            <m:r>
+              <m:t>ψ</m:t>
+            </m:r>
+          </m:e>
+          <m:sub>
+            <m:r>
+              <m:t>t</m:t>
+            </m:r>
+          </m:sub>
+        </m:sSub>
+        <m:r>
+          <m:t>(</m:t>
+        </m:r>
+        <m:sSub>
+          <m:e>
+            <m:r>
+              <m:t>ξ</m:t>
+            </m:r>
+          </m:e>
+          <m:sub>
+            <m:r>
+              <m:t>θ</m:t>
+            </m:r>
+          </m:sub>
+        </m:sSub>
+        <m:r>
+          <m:t>)</m:t>
+        </m:r>
+        <m:sSub>
+          <m:e>
+            <m:r>
+              <m:t>∣</m:t>
+            </m:r>
+          </m:e>
+          <m:sub>
+            <m:r>
+              <m:t>t</m:t>
+            </m:r>
+            <m:r>
+              <m:t>=</m:t>
+            </m:r>
+            <m:r>
+              <m:t>t</m:t>
+            </m:r>
+            <m:r>
+              <m:t>(</m:t>
+            </m:r>
+            <m:r>
+              <m:t>θ</m:t>
+            </m:r>
+            <m:r>
+              <m:t>)</m:t>
+            </m:r>
+          </m:sub>
+        </m:sSub>
+      </m:oMath>
+    </w:p>
+    <w:p>
+      <w:pPr>
+        <w:pStyle w:val="BodyText"/>
+      </w:pPr>
+      <w:r>
+        <w:t xml:space="preserve">where</w:t>
+      </w:r>
+    </w:p>
+    <w:p>
+      <w:pPr>
+        <w:pStyle w:val="BodyText"/>
+      </w:pPr>
+      <m:oMath>
+        <m:sSub>
+          <m:e>
+            <m:r>
+              <m:t>ψ</m:t>
+            </m:r>
+          </m:e>
+          <m:sub>
+            <m:r>
+              <m:t>t</m:t>
+            </m:r>
+          </m:sub>
+        </m:sSub>
+        <m:r>
+          <m:t>=</m:t>
+        </m:r>
+        <m:r>
+          <m:t>(</m:t>
+        </m:r>
+        <m:sSub>
+          <m:e>
+            <m:r>
+              <m:t>P</m:t>
+            </m:r>
+          </m:e>
+          <m:sub>
+            <m:r>
+              <m:t>o</m:t>
+            </m:r>
+          </m:sub>
+        </m:sSub>
+        <m:r>
+          <m:t>,</m:t>
+        </m:r>
+        <m:sSub>
+          <m:e>
+            <m:r>
+              <m:t>M</m:t>
+            </m:r>
+          </m:e>
+          <m:sub>
+            <m:r>
+              <m:t>m</m:t>
+            </m:r>
+          </m:sub>
+        </m:sSub>
+        <m:r>
+          <m:t>)</m:t>
+        </m:r>
+        <m:sSub>
+          <m:e>
+            <m:r>
+              <m:t>∣</m:t>
+            </m:r>
+          </m:e>
+          <m:sub>
+            <m:r>
+              <m:t>t</m:t>
+            </m:r>
+          </m:sub>
+        </m:sSub>
+      </m:oMath>
+    </w:p>
+    <w:p>
+      <w:pPr>
+        <w:pStyle w:val="BodyText"/>
+      </w:pPr>
+      <w:r>
+        <w:t xml:space="preserve">for the technology of the scenario.</w:t>
+      </w:r>
+    </w:p>
+    <w:p>
+      <w:pPr>
+        <w:pStyle w:val="Heading2"/>
+      </w:pPr>
+      <w:bookmarkStart w:id="29" w:name="investments"/>
+      <w:r>
+        <w:t xml:space="preserve">Investments</w:t>
       </w:r>
       <w:bookmarkEnd w:id="29"/>
     </w:p>
@@ -2151,36 +2896,233 @@
         <w:pStyle w:val="FirstParagraph"/>
       </w:pPr>
       <w:r>
-        <w:t xml:space="preserve">Database tables (one per set) hold all of the variables and the expert assessments. These tables are augmented by concise code with mathematical representations of the production and metric functions.</w:t>
+        <w:t xml:space="preserve">An</w:t>
+      </w:r>
+      <w:r>
+        <w:t xml:space="preserve"> </w:t>
+      </w:r>
+      <w:r>
+        <w:rPr>
+          <w:i/>
+        </w:rPr>
+        <w:t xml:space="preserve">investment</w:t>
+      </w:r>
+      <w:r>
+        <w:t xml:space="preserve"> </w:t>
+      </w:r>
+      <m:oMath>
+        <m:r>
+          <m:t>ϕ</m:t>
+        </m:r>
+      </m:oMath>
+      <w:r>
+        <w:t xml:space="preserve"> </w:t>
+      </w:r>
+      <w:r>
+        <w:t xml:space="preserve">assigns a probability distribution to scenarios:</w:t>
       </w:r>
     </w:p>
     <w:p>
       <w:pPr>
         <w:pStyle w:val="BodyText"/>
       </w:pPr>
-      <w:r>
-        <w:t xml:space="preserve">The Monte-Carlo computations are amenable to fast tensor-based implementation in Python.</w:t>
+      <m:oMath>
+        <m:sSub>
+          <m:e>
+            <m:r>
+              <m:t>σ</m:t>
+            </m:r>
+          </m:e>
+          <m:sub>
+            <m:r>
+              <m:t>ϕ</m:t>
+            </m:r>
+          </m:sub>
+        </m:sSub>
+        <m:r>
+          <m:t>(</m:t>
+        </m:r>
+        <m:r>
+          <m:t>θ</m:t>
+        </m:r>
+        <m:r>
+          <m:t>)</m:t>
+        </m:r>
+        <m:r>
+          <m:t>=</m:t>
+        </m:r>
+        <m:r>
+          <m:t>P</m:t>
+        </m:r>
+        <m:r>
+          <m:t>(</m:t>
+        </m:r>
+        <m:r>
+          <m:t>θ</m:t>
+        </m:r>
+        <m:r>
+          <m:t>∣</m:t>
+        </m:r>
+        <m:r>
+          <m:t>ϕ</m:t>
+        </m:r>
+        <m:r>
+          <m:t>)</m:t>
+        </m:r>
+      </m:oMath>
+      <w:r>
+        <w:t xml:space="preserve">.</w:t>
+      </w:r>
+    </w:p>
+    <w:p>
+      <w:pPr>
+        <w:pStyle w:val="BodyText"/>
+      </w:pPr>
+      <w:r>
+        <w:t xml:space="preserve">such that</w:t>
+      </w:r>
+    </w:p>
+    <w:p>
+      <w:pPr>
+        <w:pStyle w:val="BodyText"/>
+      </w:pPr>
+      <m:oMath>
+        <m:r>
+          <m:t>∫</m:t>
+        </m:r>
+        <m:r>
+          <m:t>d</m:t>
+        </m:r>
+        <m:r>
+          <m:t>θ</m:t>
+        </m:r>
+        <m:sSub>
+          <m:e>
+            <m:r>
+              <m:t>σ</m:t>
+            </m:r>
+          </m:e>
+          <m:sub>
+            <m:r>
+              <m:t>ϕ</m:t>
+            </m:r>
+          </m:sub>
+        </m:sSub>
+        <m:r>
+          <m:t>(</m:t>
+        </m:r>
+        <m:r>
+          <m:t>θ</m:t>
+        </m:r>
+        <m:r>
+          <m:t>)</m:t>
+        </m:r>
+        <m:r>
+          <m:t>=</m:t>
+        </m:r>
+        <m:r>
+          <m:t>1</m:t>
+        </m:r>
+      </m:oMath>
+      <w:r>
+        <w:t xml:space="preserve"> </w:t>
+      </w:r>
+      <w:r>
+        <w:t xml:space="preserve">or</w:t>
+      </w:r>
+      <w:r>
+        <w:t xml:space="preserve"> </w:t>
+      </w:r>
+      <m:oMath>
+        <m:nary>
+          <m:naryPr>
+            <m:chr m:val="∑"/>
+            <m:limLoc m:val="undOvr"/>
+            <m:subHide m:val="0"/>
+            <m:supHide m:val="1"/>
+          </m:naryPr>
+          <m:sub>
+            <m:r>
+              <m:t>θ</m:t>
+            </m:r>
+          </m:sub>
+          <m:sup>
+            <m:r>
+              <m:t>​</m:t>
+            </m:r>
+          </m:sup>
+          <m:e>
+            <m:sSub>
+              <m:e>
+                <m:r>
+                  <m:t>σ</m:t>
+                </m:r>
+              </m:e>
+              <m:sub>
+                <m:r>
+                  <m:t>ϕ</m:t>
+                </m:r>
+              </m:sub>
+            </m:sSub>
+          </m:e>
+        </m:nary>
+        <m:r>
+          <m:t>(</m:t>
+        </m:r>
+        <m:r>
+          <m:t>θ</m:t>
+        </m:r>
+        <m:r>
+          <m:t>)</m:t>
+        </m:r>
+        <m:r>
+          <m:t>=</m:t>
+        </m:r>
+        <m:r>
+          <m:t>1</m:t>
+        </m:r>
+      </m:oMath>
+      <w:r>
+        <w:t xml:space="preserve">.</w:t>
+      </w:r>
+    </w:p>
+    <w:p>
+      <w:pPr>
+        <w:pStyle w:val="Heading2"/>
+      </w:pPr>
+      <w:bookmarkStart w:id="30" w:name="experts"/>
+      <w:r>
+        <w:t xml:space="preserve">Experts</w:t>
+      </w:r>
+      <w:bookmarkEnd w:id="30"/>
+    </w:p>
+    <w:p>
+      <w:pPr>
+        <w:pStyle w:val="FirstParagraph"/>
+      </w:pPr>
+      <w:r>
+        <w:t xml:space="preserve">Each expert elicitation takes the form of an assessment of the probability and range (e.g., 10th to 90th percentile) of change in the cost or waste parameters or the production or metric functions.</w:t>
       </w:r>
     </w:p>
     <w:p>
       <w:pPr>
         <w:pStyle w:val="Heading1"/>
       </w:pPr>
-      <w:bookmarkStart w:id="30" w:name="examples"/>
+      <w:bookmarkStart w:id="31" w:name="examples"/>
       <w:r>
         <w:t xml:space="preserve">Examples</w:t>
       </w:r>
-      <w:bookmarkEnd w:id="30"/>
+      <w:bookmarkEnd w:id="31"/>
     </w:p>
     <w:p>
       <w:pPr>
         <w:pStyle w:val="Heading2"/>
       </w:pPr>
-      <w:bookmarkStart w:id="31" w:name="idealized-electrolysis-of-water"/>
+      <w:bookmarkStart w:id="32" w:name="idealized-electrolysis-of-water"/>
       <w:r>
         <w:t xml:space="preserve">Idealized electrolysis of water</w:t>
       </w:r>
-      <w:bookmarkEnd w:id="31"/>
+      <w:bookmarkEnd w:id="32"/>
     </w:p>
     <w:p>
       <w:pPr>
@@ -2260,11 +3202,11 @@
       <w:pPr>
         <w:pStyle w:val="Heading3"/>
       </w:pPr>
-      <w:bookmarkStart w:id="32" w:name="tracked-quantities."/>
+      <w:bookmarkStart w:id="33" w:name="tracked-quantities."/>
       <w:r>
         <w:t xml:space="preserve">Tracked quantities.</w:t>
       </w:r>
-      <w:bookmarkEnd w:id="32"/>
+      <w:bookmarkEnd w:id="33"/>
     </w:p>
     <w:p>
       <w:pPr>
@@ -2667,11 +3609,11 @@
       <w:pPr>
         <w:pStyle w:val="Heading3"/>
       </w:pPr>
-      <w:bookmarkStart w:id="33" w:name="current-design."/>
+      <w:bookmarkStart w:id="34" w:name="current-design."/>
       <w:r>
         <w:t xml:space="preserve">Current design.</w:t>
       </w:r>
-      <w:bookmarkEnd w:id="33"/>
+      <w:bookmarkEnd w:id="34"/>
     </w:p>
     <w:p>
       <w:pPr>
@@ -3193,359 +4135,9 @@
       <w:pPr>
         <w:pStyle w:val="Heading3"/>
       </w:pPr>
-      <w:bookmarkStart w:id="34" w:name="current-costs."/>
+      <w:bookmarkStart w:id="35" w:name="current-costs."/>
       <w:r>
         <w:t xml:space="preserve">Current costs.</w:t>
-      </w:r>
-      <w:bookmarkEnd w:id="34"/>
-    </w:p>
-    <w:p>
-      <w:pPr>
-        <w:pStyle w:val="FirstParagraph"/>
-      </w:pPr>
-      <m:oMath>
-        <m:sSub>
-          <m:e>
-            <m:r>
-              <m:t>C</m:t>
-            </m:r>
-          </m:e>
-          <m:sub>
-            <m:r>
-              <m:rPr>
-                <m:sty m:val="p"/>
-              </m:rPr>
-              <m:t>c</m:t>
-            </m:r>
-            <m:r>
-              <m:rPr>
-                <m:sty m:val="p"/>
-              </m:rPr>
-              <m:t>a</m:t>
-            </m:r>
-            <m:r>
-              <m:rPr>
-                <m:sty m:val="p"/>
-              </m:rPr>
-              <m:t>t</m:t>
-            </m:r>
-            <m:r>
-              <m:rPr>
-                <m:sty m:val="p"/>
-              </m:rPr>
-              <m:t>a</m:t>
-            </m:r>
-            <m:r>
-              <m:rPr>
-                <m:sty m:val="p"/>
-              </m:rPr>
-              <m:t>l</m:t>
-            </m:r>
-            <m:r>
-              <m:rPr>
-                <m:sty m:val="p"/>
-              </m:rPr>
-              <m:t>y</m:t>
-            </m:r>
-            <m:r>
-              <m:rPr>
-                <m:sty m:val="p"/>
-              </m:rPr>
-              <m:t>s</m:t>
-            </m:r>
-            <m:r>
-              <m:rPr>
-                <m:sty m:val="p"/>
-              </m:rPr>
-              <m:t>t</m:t>
-            </m:r>
-          </m:sub>
-        </m:sSub>
-        <m:r>
-          <m:t>=</m:t>
-        </m:r>
-        <m:r>
-          <m:t>0.63</m:t>
-        </m:r>
-        <m:r>
-          <m:t> </m:t>
-        </m:r>
-        <m:r>
-          <m:rPr>
-            <m:sty m:val="p"/>
-          </m:rPr>
-          <m:t>U</m:t>
-        </m:r>
-        <m:r>
-          <m:rPr>
-            <m:sty m:val="p"/>
-          </m:rPr>
-          <m:t>S</m:t>
-        </m:r>
-        <m:r>
-          <m:rPr>
-            <m:sty m:val="p"/>
-          </m:rPr>
-          <m:t>D</m:t>
-        </m:r>
-      </m:oMath>
-      <w:r>
-        <w:t xml:space="preserve"> </w:t>
-      </w:r>
-      <w:r>
-        <w:t xml:space="preserve">(Al-Ni catalyst)</w:t>
-      </w:r>
-    </w:p>
-    <w:p>
-      <w:pPr>
-        <w:pStyle w:val="BodyText"/>
-      </w:pPr>
-      <m:oMath>
-        <m:sSub>
-          <m:e>
-            <m:r>
-              <m:t>τ</m:t>
-            </m:r>
-          </m:e>
-          <m:sub>
-            <m:r>
-              <m:rPr>
-                <m:sty m:val="p"/>
-              </m:rPr>
-              <m:t>c</m:t>
-            </m:r>
-            <m:r>
-              <m:rPr>
-                <m:sty m:val="p"/>
-              </m:rPr>
-              <m:t>a</m:t>
-            </m:r>
-            <m:r>
-              <m:rPr>
-                <m:sty m:val="p"/>
-              </m:rPr>
-              <m:t>t</m:t>
-            </m:r>
-            <m:r>
-              <m:rPr>
-                <m:sty m:val="p"/>
-              </m:rPr>
-              <m:t>a</m:t>
-            </m:r>
-            <m:r>
-              <m:rPr>
-                <m:sty m:val="p"/>
-              </m:rPr>
-              <m:t>l</m:t>
-            </m:r>
-            <m:r>
-              <m:rPr>
-                <m:sty m:val="p"/>
-              </m:rPr>
-              <m:t>y</m:t>
-            </m:r>
-            <m:r>
-              <m:rPr>
-                <m:sty m:val="p"/>
-              </m:rPr>
-              <m:t>s</m:t>
-            </m:r>
-            <m:r>
-              <m:rPr>
-                <m:sty m:val="p"/>
-              </m:rPr>
-              <m:t>t</m:t>
-            </m:r>
-          </m:sub>
-        </m:sSub>
-        <m:r>
-          <m:t>=</m:t>
-        </m:r>
-        <m:r>
-          <m:t>3</m:t>
-        </m:r>
-        <m:r>
-          <m:t> </m:t>
-        </m:r>
-        <m:r>
-          <m:rPr>
-            <m:sty m:val="p"/>
-          </m:rPr>
-          <m:t>y</m:t>
-        </m:r>
-        <m:r>
-          <m:rPr>
-            <m:sty m:val="p"/>
-          </m:rPr>
-          <m:t>r</m:t>
-        </m:r>
-      </m:oMath>
-      <w:r>
-        <w:t xml:space="preserve"> </w:t>
-      </w:r>
-      <w:r>
-        <w:t xml:space="preserve">(effective lifetime of Al-Ni catalyst)</w:t>
-      </w:r>
-    </w:p>
-    <w:p>
-      <w:pPr>
-        <w:pStyle w:val="BodyText"/>
-      </w:pPr>
-      <m:oMath>
-        <m:sSub>
-          <m:e>
-            <m:r>
-              <m:t>F</m:t>
-            </m:r>
-          </m:e>
-          <m:sub>
-            <m:r>
-              <m:rPr>
-                <m:sty m:val="p"/>
-              </m:rPr>
-              <m:t>r</m:t>
-            </m:r>
-            <m:r>
-              <m:rPr>
-                <m:sty m:val="p"/>
-              </m:rPr>
-              <m:t>e</m:t>
-            </m:r>
-            <m:r>
-              <m:rPr>
-                <m:sty m:val="p"/>
-              </m:rPr>
-              <m:t>n</m:t>
-            </m:r>
-            <m:r>
-              <m:rPr>
-                <m:sty m:val="p"/>
-              </m:rPr>
-              <m:t>t</m:t>
-            </m:r>
-          </m:sub>
-        </m:sSub>
-        <m:r>
-          <m:t>=</m:t>
-        </m:r>
-        <m:r>
-          <m:t>1000</m:t>
-        </m:r>
-        <m:r>
-          <m:t> </m:t>
-        </m:r>
-        <m:r>
-          <m:rPr>
-            <m:sty m:val="p"/>
-          </m:rPr>
-          <m:t>U</m:t>
-        </m:r>
-        <m:r>
-          <m:rPr>
-            <m:sty m:val="p"/>
-          </m:rPr>
-          <m:t>S</m:t>
-        </m:r>
-        <m:r>
-          <m:rPr>
-            <m:sty m:val="p"/>
-          </m:rPr>
-          <m:t>D</m:t>
-        </m:r>
-        <m:r>
-          <m:rPr>
-            <m:sty m:val="p"/>
-          </m:rPr>
-          <m:t>/</m:t>
-        </m:r>
-        <m:r>
-          <m:rPr>
-            <m:sty m:val="p"/>
-          </m:rPr>
-          <m:t>y</m:t>
-        </m:r>
-        <m:r>
-          <m:rPr>
-            <m:sty m:val="p"/>
-          </m:rPr>
-          <m:t>r</m:t>
-        </m:r>
-      </m:oMath>
-    </w:p>
-    <w:p>
-      <w:pPr>
-        <w:pStyle w:val="BodyText"/>
-      </w:pPr>
-      <m:oMath>
-        <m:r>
-          <m:t>S</m:t>
-        </m:r>
-        <m:r>
-          <m:t>=</m:t>
-        </m:r>
-        <m:r>
-          <m:t>6650</m:t>
-        </m:r>
-        <m:r>
-          <m:t> </m:t>
-        </m:r>
-        <m:r>
-          <m:rPr>
-            <m:sty m:val="p"/>
-          </m:rPr>
-          <m:t>m</m:t>
-        </m:r>
-        <m:r>
-          <m:rPr>
-            <m:sty m:val="p"/>
-          </m:rPr>
-          <m:t>o</m:t>
-        </m:r>
-        <m:r>
-          <m:rPr>
-            <m:sty m:val="p"/>
-          </m:rPr>
-          <m:t>l</m:t>
-        </m:r>
-        <m:r>
-          <m:rPr>
-            <m:sty m:val="p"/>
-          </m:rPr>
-          <m:t>e</m:t>
-        </m:r>
-        <m:r>
-          <m:rPr>
-            <m:sty m:val="p"/>
-          </m:rPr>
-          <m:t>/</m:t>
-        </m:r>
-        <m:r>
-          <m:rPr>
-            <m:sty m:val="p"/>
-          </m:rPr>
-          <m:t>y</m:t>
-        </m:r>
-        <m:r>
-          <m:rPr>
-            <m:sty m:val="p"/>
-          </m:rPr>
-          <m:t>r</m:t>
-        </m:r>
-      </m:oMath>
-      <w:r>
-        <w:t xml:space="preserve"> </w:t>
-      </w:r>
-      <w:r>
-        <w:t xml:space="preserve">(rough estimate for a 50W setup)</w:t>
-      </w:r>
-    </w:p>
-    <w:p>
-      <w:pPr>
-        <w:pStyle w:val="Heading3"/>
-      </w:pPr>
-      <w:bookmarkStart w:id="35" w:name="current-prices."/>
-      <w:r>
-        <w:t xml:space="preserve">Current prices.</w:t>
       </w:r>
       <w:bookmarkEnd w:id="35"/>
     </w:p>
@@ -3557,6 +4149,356 @@
         <m:sSub>
           <m:e>
             <m:r>
+              <m:t>C</m:t>
+            </m:r>
+          </m:e>
+          <m:sub>
+            <m:r>
+              <m:rPr>
+                <m:sty m:val="p"/>
+              </m:rPr>
+              <m:t>c</m:t>
+            </m:r>
+            <m:r>
+              <m:rPr>
+                <m:sty m:val="p"/>
+              </m:rPr>
+              <m:t>a</m:t>
+            </m:r>
+            <m:r>
+              <m:rPr>
+                <m:sty m:val="p"/>
+              </m:rPr>
+              <m:t>t</m:t>
+            </m:r>
+            <m:r>
+              <m:rPr>
+                <m:sty m:val="p"/>
+              </m:rPr>
+              <m:t>a</m:t>
+            </m:r>
+            <m:r>
+              <m:rPr>
+                <m:sty m:val="p"/>
+              </m:rPr>
+              <m:t>l</m:t>
+            </m:r>
+            <m:r>
+              <m:rPr>
+                <m:sty m:val="p"/>
+              </m:rPr>
+              <m:t>y</m:t>
+            </m:r>
+            <m:r>
+              <m:rPr>
+                <m:sty m:val="p"/>
+              </m:rPr>
+              <m:t>s</m:t>
+            </m:r>
+            <m:r>
+              <m:rPr>
+                <m:sty m:val="p"/>
+              </m:rPr>
+              <m:t>t</m:t>
+            </m:r>
+          </m:sub>
+        </m:sSub>
+        <m:r>
+          <m:t>=</m:t>
+        </m:r>
+        <m:r>
+          <m:t>0.63</m:t>
+        </m:r>
+        <m:r>
+          <m:t> </m:t>
+        </m:r>
+        <m:r>
+          <m:rPr>
+            <m:sty m:val="p"/>
+          </m:rPr>
+          <m:t>U</m:t>
+        </m:r>
+        <m:r>
+          <m:rPr>
+            <m:sty m:val="p"/>
+          </m:rPr>
+          <m:t>S</m:t>
+        </m:r>
+        <m:r>
+          <m:rPr>
+            <m:sty m:val="p"/>
+          </m:rPr>
+          <m:t>D</m:t>
+        </m:r>
+      </m:oMath>
+      <w:r>
+        <w:t xml:space="preserve"> </w:t>
+      </w:r>
+      <w:r>
+        <w:t xml:space="preserve">(Al-Ni catalyst)</w:t>
+      </w:r>
+    </w:p>
+    <w:p>
+      <w:pPr>
+        <w:pStyle w:val="BodyText"/>
+      </w:pPr>
+      <m:oMath>
+        <m:sSub>
+          <m:e>
+            <m:r>
+              <m:t>τ</m:t>
+            </m:r>
+          </m:e>
+          <m:sub>
+            <m:r>
+              <m:rPr>
+                <m:sty m:val="p"/>
+              </m:rPr>
+              <m:t>c</m:t>
+            </m:r>
+            <m:r>
+              <m:rPr>
+                <m:sty m:val="p"/>
+              </m:rPr>
+              <m:t>a</m:t>
+            </m:r>
+            <m:r>
+              <m:rPr>
+                <m:sty m:val="p"/>
+              </m:rPr>
+              <m:t>t</m:t>
+            </m:r>
+            <m:r>
+              <m:rPr>
+                <m:sty m:val="p"/>
+              </m:rPr>
+              <m:t>a</m:t>
+            </m:r>
+            <m:r>
+              <m:rPr>
+                <m:sty m:val="p"/>
+              </m:rPr>
+              <m:t>l</m:t>
+            </m:r>
+            <m:r>
+              <m:rPr>
+                <m:sty m:val="p"/>
+              </m:rPr>
+              <m:t>y</m:t>
+            </m:r>
+            <m:r>
+              <m:rPr>
+                <m:sty m:val="p"/>
+              </m:rPr>
+              <m:t>s</m:t>
+            </m:r>
+            <m:r>
+              <m:rPr>
+                <m:sty m:val="p"/>
+              </m:rPr>
+              <m:t>t</m:t>
+            </m:r>
+          </m:sub>
+        </m:sSub>
+        <m:r>
+          <m:t>=</m:t>
+        </m:r>
+        <m:r>
+          <m:t>3</m:t>
+        </m:r>
+        <m:r>
+          <m:t> </m:t>
+        </m:r>
+        <m:r>
+          <m:rPr>
+            <m:sty m:val="p"/>
+          </m:rPr>
+          <m:t>y</m:t>
+        </m:r>
+        <m:r>
+          <m:rPr>
+            <m:sty m:val="p"/>
+          </m:rPr>
+          <m:t>r</m:t>
+        </m:r>
+      </m:oMath>
+      <w:r>
+        <w:t xml:space="preserve"> </w:t>
+      </w:r>
+      <w:r>
+        <w:t xml:space="preserve">(effective lifetime of Al-Ni catalyst)</w:t>
+      </w:r>
+    </w:p>
+    <w:p>
+      <w:pPr>
+        <w:pStyle w:val="BodyText"/>
+      </w:pPr>
+      <m:oMath>
+        <m:sSub>
+          <m:e>
+            <m:r>
+              <m:t>F</m:t>
+            </m:r>
+          </m:e>
+          <m:sub>
+            <m:r>
+              <m:rPr>
+                <m:sty m:val="p"/>
+              </m:rPr>
+              <m:t>r</m:t>
+            </m:r>
+            <m:r>
+              <m:rPr>
+                <m:sty m:val="p"/>
+              </m:rPr>
+              <m:t>e</m:t>
+            </m:r>
+            <m:r>
+              <m:rPr>
+                <m:sty m:val="p"/>
+              </m:rPr>
+              <m:t>n</m:t>
+            </m:r>
+            <m:r>
+              <m:rPr>
+                <m:sty m:val="p"/>
+              </m:rPr>
+              <m:t>t</m:t>
+            </m:r>
+          </m:sub>
+        </m:sSub>
+        <m:r>
+          <m:t>=</m:t>
+        </m:r>
+        <m:r>
+          <m:t>1000</m:t>
+        </m:r>
+        <m:r>
+          <m:t> </m:t>
+        </m:r>
+        <m:r>
+          <m:rPr>
+            <m:sty m:val="p"/>
+          </m:rPr>
+          <m:t>U</m:t>
+        </m:r>
+        <m:r>
+          <m:rPr>
+            <m:sty m:val="p"/>
+          </m:rPr>
+          <m:t>S</m:t>
+        </m:r>
+        <m:r>
+          <m:rPr>
+            <m:sty m:val="p"/>
+          </m:rPr>
+          <m:t>D</m:t>
+        </m:r>
+        <m:r>
+          <m:rPr>
+            <m:sty m:val="p"/>
+          </m:rPr>
+          <m:t>/</m:t>
+        </m:r>
+        <m:r>
+          <m:rPr>
+            <m:sty m:val="p"/>
+          </m:rPr>
+          <m:t>y</m:t>
+        </m:r>
+        <m:r>
+          <m:rPr>
+            <m:sty m:val="p"/>
+          </m:rPr>
+          <m:t>r</m:t>
+        </m:r>
+      </m:oMath>
+    </w:p>
+    <w:p>
+      <w:pPr>
+        <w:pStyle w:val="BodyText"/>
+      </w:pPr>
+      <m:oMath>
+        <m:r>
+          <m:t>S</m:t>
+        </m:r>
+        <m:r>
+          <m:t>=</m:t>
+        </m:r>
+        <m:r>
+          <m:t>6650</m:t>
+        </m:r>
+        <m:r>
+          <m:t> </m:t>
+        </m:r>
+        <m:r>
+          <m:rPr>
+            <m:sty m:val="p"/>
+          </m:rPr>
+          <m:t>m</m:t>
+        </m:r>
+        <m:r>
+          <m:rPr>
+            <m:sty m:val="p"/>
+          </m:rPr>
+          <m:t>o</m:t>
+        </m:r>
+        <m:r>
+          <m:rPr>
+            <m:sty m:val="p"/>
+          </m:rPr>
+          <m:t>l</m:t>
+        </m:r>
+        <m:r>
+          <m:rPr>
+            <m:sty m:val="p"/>
+          </m:rPr>
+          <m:t>e</m:t>
+        </m:r>
+        <m:r>
+          <m:rPr>
+            <m:sty m:val="p"/>
+          </m:rPr>
+          <m:t>/</m:t>
+        </m:r>
+        <m:r>
+          <m:rPr>
+            <m:sty m:val="p"/>
+          </m:rPr>
+          <m:t>y</m:t>
+        </m:r>
+        <m:r>
+          <m:rPr>
+            <m:sty m:val="p"/>
+          </m:rPr>
+          <m:t>r</m:t>
+        </m:r>
+      </m:oMath>
+      <w:r>
+        <w:t xml:space="preserve"> </w:t>
+      </w:r>
+      <w:r>
+        <w:t xml:space="preserve">(rough estimate for a 50W setup)</w:t>
+      </w:r>
+    </w:p>
+    <w:p>
+      <w:pPr>
+        <w:pStyle w:val="Heading3"/>
+      </w:pPr>
+      <w:bookmarkStart w:id="36" w:name="current-prices."/>
+      <w:r>
+        <w:t xml:space="preserve">Current prices.</w:t>
+      </w:r>
+      <w:bookmarkEnd w:id="36"/>
+    </w:p>
+    <w:p>
+      <w:pPr>
+        <w:pStyle w:val="FirstParagraph"/>
+      </w:pPr>
+      <m:oMath>
+        <m:sSub>
+          <m:e>
+            <m:r>
               <m:t>p</m:t>
             </m:r>
           </m:e>
@@ -4049,11 +4991,11 @@
       <w:pPr>
         <w:pStyle w:val="Heading3"/>
       </w:pPr>
-      <w:bookmarkStart w:id="36" w:name="production-function-à-la-leontief"/>
+      <w:bookmarkStart w:id="37" w:name="production-function-à-la-leontief"/>
       <w:r>
         <w:t xml:space="preserve">Production function (à la Leontief)</w:t>
       </w:r>
-      <w:bookmarkEnd w:id="36"/>
+      <w:bookmarkEnd w:id="37"/>
     </w:p>
     <w:p>
       <w:pPr>
@@ -4611,11 +5553,11 @@
       <w:pPr>
         <w:pStyle w:val="Heading3"/>
       </w:pPr>
-      <w:bookmarkStart w:id="37" w:name="metric-function."/>
+      <w:bookmarkStart w:id="38" w:name="metric-function."/>
       <w:r>
         <w:t xml:space="preserve">Metric function.</w:t>
       </w:r>
-      <w:bookmarkEnd w:id="37"/>
+      <w:bookmarkEnd w:id="38"/>
     </w:p>
     <w:p>
       <w:pPr>
@@ -4736,11 +5678,11 @@
       <w:pPr>
         <w:pStyle w:val="Heading3"/>
       </w:pPr>
-      <w:bookmarkStart w:id="38" w:name="performance-of-current-design."/>
+      <w:bookmarkStart w:id="39" w:name="performance-of-current-design."/>
       <w:r>
         <w:t xml:space="preserve">Performance of current design.</w:t>
       </w:r>
-      <w:bookmarkEnd w:id="38"/>
+      <w:bookmarkEnd w:id="39"/>
     </w:p>
     <w:p>
       <w:pPr>
@@ -5140,20 +6082,36 @@
       <w:pPr>
         <w:pStyle w:val="Heading1"/>
       </w:pPr>
-      <w:bookmarkStart w:id="39" w:name="implementation-1"/>
+      <w:bookmarkStart w:id="40" w:name="implementation"/>
       <w:r>
         <w:t xml:space="preserve">Implementation</w:t>
       </w:r>
-      <w:bookmarkEnd w:id="39"/>
+      <w:bookmarkEnd w:id="40"/>
     </w:p>
     <w:p>
       <w:pPr>
         <w:pStyle w:val="FirstParagraph"/>
       </w:pPr>
       <w:r>
+        <w:t xml:space="preserve">Database tables (one per set) hold all of the variables and the expert assessments. These tables are augmented by concise code with mathematical representations of the production and metric functions.</w:t>
+      </w:r>
+    </w:p>
+    <w:p>
+      <w:pPr>
+        <w:pStyle w:val="BodyText"/>
+      </w:pPr>
+      <w:r>
+        <w:t xml:space="preserve">The Monte-Carlo computations are amenable to fast tensor-based implementation in Python.</w:t>
+      </w:r>
+    </w:p>
+    <w:p>
+      <w:pPr>
+        <w:pStyle w:val="BodyText"/>
+      </w:pPr>
+      <w:r>
         <w:t xml:space="preserve">See &lt;</w:t>
       </w:r>
-      <w:hyperlink r:id="rId40">
+      <w:hyperlink r:id="rId41">
         <w:r>
           <w:rPr>
             <w:rStyle w:val="Hyperlink"/>
@@ -5184,11 +6142,11 @@
       <w:pPr>
         <w:pStyle w:val="Heading2"/>
       </w:pPr>
-      <w:bookmarkStart w:id="41" w:name="database-tables"/>
+      <w:bookmarkStart w:id="42" w:name="database-tables"/>
       <w:r>
         <w:t xml:space="preserve">Database tables</w:t>
       </w:r>
-      <w:bookmarkEnd w:id="41"/>
+      <w:bookmarkEnd w:id="42"/>
     </w:p>
     <w:p>
       <w:pPr>
@@ -5232,11 +6190,11 @@
       <w:pPr>
         <w:pStyle w:val="Heading3"/>
       </w:pPr>
-      <w:bookmarkStart w:id="42" w:name="metadata-about-indices"/>
+      <w:bookmarkStart w:id="43" w:name="metadata-about-indices"/>
       <w:r>
         <w:t xml:space="preserve">Metadata about indices</w:t>
       </w:r>
-      <w:bookmarkEnd w:id="42"/>
+      <w:bookmarkEnd w:id="43"/>
     </w:p>
     <w:p>
       <w:pPr>
@@ -5815,11 +6773,11 @@
       <w:pPr>
         <w:pStyle w:val="Heading3"/>
       </w:pPr>
-      <w:bookmarkStart w:id="43" w:name="design-variables"/>
+      <w:bookmarkStart w:id="44" w:name="design-variables"/>
       <w:r>
         <w:t xml:space="preserve">Design variables</w:t>
       </w:r>
-      <w:bookmarkEnd w:id="43"/>
+      <w:bookmarkEnd w:id="44"/>
     </w:p>
     <w:p>
       <w:pPr>
@@ -7768,11 +8726,11 @@
       <w:pPr>
         <w:pStyle w:val="Heading3"/>
       </w:pPr>
-      <w:bookmarkStart w:id="44" w:name="metadata-for-functions"/>
+      <w:bookmarkStart w:id="45" w:name="metadata-for-functions"/>
       <w:r>
         <w:t xml:space="preserve">Metadata for functions</w:t>
       </w:r>
-      <w:bookmarkEnd w:id="44"/>
+      <w:bookmarkEnd w:id="45"/>
     </w:p>
     <w:p>
       <w:pPr>
@@ -7948,11 +8906,11 @@
       <w:pPr>
         <w:pStyle w:val="Heading3"/>
       </w:pPr>
-      <w:bookmarkStart w:id="45" w:name="parameters-for-functions"/>
+      <w:bookmarkStart w:id="46" w:name="parameters-for-functions"/>
       <w:r>
         <w:t xml:space="preserve">Parameters for functions</w:t>
       </w:r>
-      <w:bookmarkEnd w:id="45"/>
+      <w:bookmarkEnd w:id="46"/>
     </w:p>
     <w:p>
       <w:pPr>
@@ -8483,11 +9441,11 @@
       <w:pPr>
         <w:pStyle w:val="Heading3"/>
       </w:pPr>
-      <w:bookmarkStart w:id="46" w:name="units-for-results"/>
+      <w:bookmarkStart w:id="47" w:name="units-for-results"/>
       <w:r>
         <w:t xml:space="preserve">Units for results</w:t>
       </w:r>
-      <w:bookmarkEnd w:id="46"/>
+      <w:bookmarkEnd w:id="47"/>
     </w:p>
     <w:p>
       <w:pPr>
@@ -8810,11 +9768,11 @@
       <w:pPr>
         <w:pStyle w:val="Heading2"/>
       </w:pPr>
-      <w:bookmarkStart w:id="47" w:name="python-module-and-functions"/>
+      <w:bookmarkStart w:id="48" w:name="python-module-and-functions"/>
       <w:r>
         <w:t xml:space="preserve">Python module and functions</w:t>
       </w:r>
-      <w:bookmarkEnd w:id="47"/>
+      <w:bookmarkEnd w:id="48"/>
     </w:p>
     <w:p>
       <w:pPr>

</xml_diff>

<commit_message>
fixed typo in example
</commit_message>
<xml_diff>
--- a/framework/production-function.docx
+++ b/framework/production-function.docx
@@ -11568,7 +11568,7 @@
         <w:rPr>
           <w:rStyle w:val="NormalTok"/>
         </w:rPr>
-        <w:t xml:space="preserve"> np.stack([np.multiply(parameters[</w:t>
+        <w:t xml:space="preserve"> np.stack([np.multiply(parameter[</w:t>
       </w:r>
       <w:r>
         <w:rPr>
@@ -11580,7 +11580,7 @@
         <w:rPr>
           <w:rStyle w:val="NormalTok"/>
         </w:rPr>
-        <w:t xml:space="preserve">], np.divide(scale, parameters[</w:t>
+        <w:t xml:space="preserve">], np.divide(scale, parameter[</w:t>
       </w:r>
       <w:r>
         <w:rPr>
@@ -11661,7 +11661,7 @@
         <w:rPr>
           <w:rStyle w:val="NormalTok"/>
         </w:rPr>
-        <w:t xml:space="preserve"> np.stack([np.multiply(parameters[</w:t>
+        <w:t xml:space="preserve"> np.stack([np.multiply(parameter[</w:t>
       </w:r>
       <w:r>
         <w:rPr>
@@ -11673,7 +11673,7 @@
         <w:rPr>
           <w:rStyle w:val="NormalTok"/>
         </w:rPr>
-        <w:t xml:space="preserve">], np.divide(scale, parameters[</w:t>
+        <w:t xml:space="preserve">], np.divide(scale, parameter[</w:t>
       </w:r>
       <w:r>
         <w:rPr>

</xml_diff>

<commit_message>
synchronized documentation with code and example data
</commit_message>
<xml_diff>
--- a/framework/production-function.docx
+++ b/framework/production-function.docx
@@ -45,7 +45,7 @@
         <w:t xml:space="preserve"> </w:t>
       </w:r>
       <w:r>
-        <w:t xml:space="preserve">1.2</w:t>
+        <w:t xml:space="preserve">1.3</w:t>
       </w:r>
       <w:r>
         <w:t xml:space="preserve"> </w:t>
@@ -59,7 +59,7 @@
         <w:pStyle w:val="Date"/>
       </w:pPr>
       <w:r>
-        <w:t xml:space="preserve">20 April 2020</w:t>
+        <w:t xml:space="preserve">27 April 2020</w:t>
       </w:r>
     </w:p>
     <w:p>
@@ -3074,6 +3074,46 @@
             </m:r>
           </m:sub>
         </m:sSub>
+        <m:r>
+          <m:t>,</m:t>
+        </m:r>
+        <m:sSubSup>
+          <m:e>
+            <m:r>
+              <m:t>I</m:t>
+            </m:r>
+          </m:e>
+          <m:sub>
+            <m:r>
+              <m:t>i</m:t>
+            </m:r>
+          </m:sub>
+          <m:sup>
+            <m:r>
+              <m:t>*</m:t>
+            </m:r>
+          </m:sup>
+        </m:sSubSup>
+        <m:r>
+          <m:t>,</m:t>
+        </m:r>
+        <m:sSubSup>
+          <m:e>
+            <m:r>
+              <m:t>O</m:t>
+            </m:r>
+          </m:e>
+          <m:sub>
+            <m:r>
+              <m:t>o</m:t>
+            </m:r>
+          </m:sub>
+          <m:sup>
+            <m:r>
+              <m:t>*</m:t>
+            </m:r>
+          </m:sup>
+        </m:sSubSup>
         <m:r>
           <m:t>,</m:t>
         </m:r>
@@ -7182,7 +7222,7 @@
               <m:rPr>
                 <m:sty m:val="p"/>
               </m:rPr>
-              <m:t>j</m:t>
+              <m:t>c</m:t>
             </m:r>
             <m:r>
               <m:rPr>
@@ -7194,13 +7234,13 @@
               <m:rPr>
                 <m:sty m:val="p"/>
               </m:rPr>
-              <m:t>b</m:t>
-            </m:r>
-            <m:r>
-              <m:rPr>
-                <m:sty m:val="p"/>
-              </m:rPr>
               <m:t>s</m:t>
+            </m:r>
+            <m:r>
+              <m:rPr>
+                <m:sty m:val="p"/>
+              </m:rPr>
+              <m:t>t</m:t>
             </m:r>
           </m:sub>
         </m:sSub>
@@ -7208,167 +7248,11 @@
           <m:t>=</m:t>
         </m:r>
         <m:r>
-          <m:t>1.5</m:t>
-        </m:r>
-        <m:r>
-          <m:t>⋅</m:t>
-        </m:r>
-        <m:sSup>
-          <m:e>
-            <m:r>
-              <m:t>10</m:t>
-            </m:r>
-          </m:e>
-          <m:sup>
-            <m:r>
-              <m:t>−</m:t>
-            </m:r>
-            <m:r>
-              <m:t>4</m:t>
-            </m:r>
-          </m:sup>
-        </m:sSup>
-        <m:r>
-          <m:t> </m:t>
-        </m:r>
-        <m:r>
-          <m:rPr>
-            <m:sty m:val="p"/>
-          </m:rPr>
-          <m:t>j</m:t>
-        </m:r>
-        <m:r>
-          <m:rPr>
-            <m:sty m:val="p"/>
-          </m:rPr>
-          <m:t>o</m:t>
-        </m:r>
-        <m:r>
-          <m:rPr>
-            <m:sty m:val="p"/>
-          </m:rPr>
-          <m:t>b</m:t>
-        </m:r>
-        <m:r>
-          <m:rPr>
-            <m:sty m:val="p"/>
-          </m:rPr>
+          <m:t>K</m:t>
+        </m:r>
+        <m:r>
           <m:t>/</m:t>
         </m:r>
-        <m:r>
-          <m:rPr>
-            <m:sty m:val="p"/>
-          </m:rPr>
-          <m:t>m</m:t>
-        </m:r>
-        <m:r>
-          <m:rPr>
-            <m:sty m:val="p"/>
-          </m:rPr>
-          <m:t>o</m:t>
-        </m:r>
-        <m:r>
-          <m:rPr>
-            <m:sty m:val="p"/>
-          </m:rPr>
-          <m:t>l</m:t>
-        </m:r>
-        <m:r>
-          <m:rPr>
-            <m:sty m:val="p"/>
-          </m:rPr>
-          <m:t>e</m:t>
-        </m:r>
-      </m:oMath>
-    </w:p>
-    <w:p>
-      <w:pPr>
-        <w:pStyle w:val="Heading3"/>
-      </w:pPr>
-      <w:bookmarkStart w:id="40" w:name="performance-of-current-design."/>
-      <w:r>
-        <w:t xml:space="preserve">Performance of current design.</w:t>
-      </w:r>
-      <w:bookmarkEnd w:id="40"/>
-    </w:p>
-    <w:p>
-      <w:pPr>
-        <w:pStyle w:val="FirstParagraph"/>
-      </w:pPr>
-      <m:oMath>
-        <m:r>
-          <m:t>K</m:t>
-        </m:r>
-        <m:r>
-          <m:t>=</m:t>
-        </m:r>
-        <m:r>
-          <m:t>0.18</m:t>
-        </m:r>
-        <m:r>
-          <m:t> </m:t>
-        </m:r>
-        <m:r>
-          <m:rPr>
-            <m:sty m:val="p"/>
-          </m:rPr>
-          <m:t>U</m:t>
-        </m:r>
-        <m:r>
-          <m:rPr>
-            <m:sty m:val="p"/>
-          </m:rPr>
-          <m:t>S</m:t>
-        </m:r>
-        <m:r>
-          <m:rPr>
-            <m:sty m:val="p"/>
-          </m:rPr>
-          <m:t>D</m:t>
-        </m:r>
-        <m:r>
-          <m:rPr>
-            <m:sty m:val="p"/>
-          </m:rPr>
-          <m:t>/</m:t>
-        </m:r>
-        <m:r>
-          <m:rPr>
-            <m:sty m:val="p"/>
-          </m:rPr>
-          <m:t>m</m:t>
-        </m:r>
-        <m:r>
-          <m:rPr>
-            <m:sty m:val="p"/>
-          </m:rPr>
-          <m:t>o</m:t>
-        </m:r>
-        <m:r>
-          <m:rPr>
-            <m:sty m:val="p"/>
-          </m:rPr>
-          <m:t>l</m:t>
-        </m:r>
-        <m:r>
-          <m:rPr>
-            <m:sty m:val="p"/>
-          </m:rPr>
-          <m:t>e</m:t>
-        </m:r>
-      </m:oMath>
-      <w:r>
-        <w:t xml:space="preserve"> </w:t>
-      </w:r>
-      <w:r>
-        <w:t xml:space="preserve">(i.e., not profitable since it is positive)</w:t>
-      </w:r>
-    </w:p>
-    <w:p>
-      <w:pPr>
-        <w:pStyle w:val="BodyText"/>
-      </w:pPr>
-      <m:oMath>
         <m:sSub>
           <m:e>
             <m:r>
@@ -7380,19 +7264,31 @@
               <m:rPr>
                 <m:sty m:val="p"/>
               </m:rPr>
+              <m:t>h</m:t>
+            </m:r>
+            <m:r>
+              <m:rPr>
+                <m:sty m:val="p"/>
+              </m:rPr>
+              <m:t>y</m:t>
+            </m:r>
+            <m:r>
+              <m:rPr>
+                <m:sty m:val="p"/>
+              </m:rPr>
+              <m:t>d</m:t>
+            </m:r>
+            <m:r>
+              <m:rPr>
+                <m:sty m:val="p"/>
+              </m:rPr>
+              <m:t>r</m:t>
+            </m:r>
+            <m:r>
+              <m:rPr>
+                <m:sty m:val="p"/>
+              </m:rPr>
               <m:t>o</m:t>
-            </m:r>
-            <m:r>
-              <m:rPr>
-                <m:sty m:val="p"/>
-              </m:rPr>
-              <m:t>x</m:t>
-            </m:r>
-            <m:r>
-              <m:rPr>
-                <m:sty m:val="p"/>
-              </m:rPr>
-              <m:t>y</m:t>
             </m:r>
             <m:r>
               <m:rPr>
@@ -7414,51 +7310,6 @@
             </m:r>
           </m:sub>
         </m:sSub>
-        <m:r>
-          <m:t>=</m:t>
-        </m:r>
-        <m:r>
-          <m:t>14</m:t>
-        </m:r>
-        <m:r>
-          <m:t> </m:t>
-        </m:r>
-        <m:r>
-          <m:rPr>
-            <m:sty m:val="p"/>
-          </m:rPr>
-          <m:t>g</m:t>
-        </m:r>
-        <m:r>
-          <m:rPr>
-            <m:sty m:val="p"/>
-          </m:rPr>
-          <m:t>/</m:t>
-        </m:r>
-        <m:r>
-          <m:rPr>
-            <m:sty m:val="p"/>
-          </m:rPr>
-          <m:t>m</m:t>
-        </m:r>
-        <m:r>
-          <m:rPr>
-            <m:sty m:val="p"/>
-          </m:rPr>
-          <m:t>o</m:t>
-        </m:r>
-        <m:r>
-          <m:rPr>
-            <m:sty m:val="p"/>
-          </m:rPr>
-          <m:t>l</m:t>
-        </m:r>
-        <m:r>
-          <m:rPr>
-            <m:sty m:val="p"/>
-          </m:rPr>
-          <m:t>e</m:t>
-        </m:r>
       </m:oMath>
     </w:p>
     <w:p>
@@ -7469,7 +7320,7 @@
         <m:sSub>
           <m:e>
             <m:r>
-              <m:t>O</m:t>
+              <m:t>M</m:t>
             </m:r>
           </m:e>
           <m:sub>
@@ -7477,97 +7328,343 @@
               <m:rPr>
                 <m:sty m:val="p"/>
               </m:rPr>
-              <m:t>h</m:t>
-            </m:r>
-            <m:r>
-              <m:rPr>
-                <m:sty m:val="p"/>
-              </m:rPr>
-              <m:t>y</m:t>
-            </m:r>
-            <m:r>
-              <m:rPr>
-                <m:sty m:val="p"/>
-              </m:rPr>
-              <m:t>d</m:t>
-            </m:r>
-            <m:r>
-              <m:rPr>
-                <m:sty m:val="p"/>
-              </m:rPr>
-              <m:t>r</m:t>
-            </m:r>
-            <m:r>
-              <m:rPr>
-                <m:sty m:val="p"/>
-              </m:rPr>
-              <m:t>o</m:t>
-            </m:r>
-            <m:r>
-              <m:rPr>
-                <m:sty m:val="p"/>
-              </m:rPr>
-              <m:t>g</m:t>
-            </m:r>
-            <m:r>
-              <m:rPr>
-                <m:sty m:val="p"/>
-              </m:rPr>
-              <m:t>e</m:t>
-            </m:r>
-            <m:r>
-              <m:rPr>
-                <m:sty m:val="p"/>
-              </m:rPr>
-              <m:t>n</m:t>
+              <m:t>G</m:t>
+            </m:r>
+            <m:r>
+              <m:rPr>
+                <m:sty m:val="p"/>
+              </m:rPr>
+              <m:t>H</m:t>
+            </m:r>
+            <m:r>
+              <m:rPr>
+                <m:sty m:val="p"/>
+              </m:rPr>
+              <m:t>G</m:t>
             </m:r>
           </m:sub>
         </m:sSub>
         <m:r>
           <m:t>=</m:t>
         </m:r>
-        <m:r>
-          <m:t>1.8</m:t>
-        </m:r>
-        <m:r>
-          <m:t> </m:t>
-        </m:r>
-        <m:r>
-          <m:rPr>
-            <m:sty m:val="p"/>
-          </m:rPr>
-          <m:t>g</m:t>
-        </m:r>
-        <m:r>
-          <m:rPr>
-            <m:sty m:val="p"/>
-          </m:rPr>
+        <m:d>
+          <m:dPr>
+            <m:begChr m:val="("/>
+            <m:endChr m:val=")"/>
+            <m:grow/>
+          </m:dPr>
+          <m:e>
+            <m:d>
+              <m:dPr>
+                <m:begChr m:val="("/>
+                <m:endChr m:val=")"/>
+                <m:grow/>
+              </m:dPr>
+              <m:e>
+                <m:r>
+                  <m:t>0.00108</m:t>
+                </m:r>
+                <m:r>
+                  <m:t> </m:t>
+                </m:r>
+                <m:r>
+                  <m:rPr>
+                    <m:sty m:val="p"/>
+                  </m:rPr>
+                  <m:t>g</m:t>
+                </m:r>
+                <m:r>
+                  <m:rPr>
+                    <m:sty m:val="p"/>
+                  </m:rPr>
+                  <m:t>C</m:t>
+                </m:r>
+                <m:r>
+                  <m:rPr>
+                    <m:sty m:val="p"/>
+                  </m:rPr>
+                  <m:t>O</m:t>
+                </m:r>
+                <m:r>
+                  <m:rPr>
+                    <m:sty m:val="p"/>
+                  </m:rPr>
+                  <m:t>2</m:t>
+                </m:r>
+                <m:r>
+                  <m:rPr>
+                    <m:sty m:val="p"/>
+                  </m:rPr>
+                  <m:t>e</m:t>
+                </m:r>
+                <m:r>
+                  <m:rPr>
+                    <m:sty m:val="p"/>
+                  </m:rPr>
+                  <m:t>/</m:t>
+                </m:r>
+                <m:r>
+                  <m:rPr>
+                    <m:sty m:val="p"/>
+                  </m:rPr>
+                  <m:t>g</m:t>
+                </m:r>
+                <m:r>
+                  <m:rPr>
+                    <m:sty m:val="p"/>
+                  </m:rPr>
+                  <m:t>H</m:t>
+                </m:r>
+                <m:r>
+                  <m:rPr>
+                    <m:sty m:val="p"/>
+                  </m:rPr>
+                  <m:t>20</m:t>
+                </m:r>
+              </m:e>
+            </m:d>
+            <m:sSub>
+              <m:e>
+                <m:r>
+                  <m:t>I</m:t>
+                </m:r>
+              </m:e>
+              <m:sub>
+                <m:r>
+                  <m:rPr>
+                    <m:sty m:val="p"/>
+                  </m:rPr>
+                  <m:t>w</m:t>
+                </m:r>
+                <m:r>
+                  <m:rPr>
+                    <m:sty m:val="p"/>
+                  </m:rPr>
+                  <m:t>a</m:t>
+                </m:r>
+                <m:r>
+                  <m:rPr>
+                    <m:sty m:val="p"/>
+                  </m:rPr>
+                  <m:t>t</m:t>
+                </m:r>
+                <m:r>
+                  <m:rPr>
+                    <m:sty m:val="p"/>
+                  </m:rPr>
+                  <m:t>e</m:t>
+                </m:r>
+                <m:r>
+                  <m:rPr>
+                    <m:sty m:val="p"/>
+                  </m:rPr>
+                  <m:t>r</m:t>
+                </m:r>
+              </m:sub>
+            </m:sSub>
+            <m:r>
+              <m:t>+</m:t>
+            </m:r>
+            <m:d>
+              <m:dPr>
+                <m:begChr m:val="("/>
+                <m:endChr m:val=")"/>
+                <m:grow/>
+              </m:dPr>
+              <m:e>
+                <m:r>
+                  <m:t>0.138</m:t>
+                </m:r>
+                <m:r>
+                  <m:t> </m:t>
+                </m:r>
+                <m:r>
+                  <m:rPr>
+                    <m:sty m:val="p"/>
+                  </m:rPr>
+                  <m:t>g</m:t>
+                </m:r>
+                <m:r>
+                  <m:rPr>
+                    <m:sty m:val="p"/>
+                  </m:rPr>
+                  <m:t>C</m:t>
+                </m:r>
+                <m:r>
+                  <m:rPr>
+                    <m:sty m:val="p"/>
+                  </m:rPr>
+                  <m:t>O</m:t>
+                </m:r>
+                <m:r>
+                  <m:rPr>
+                    <m:sty m:val="p"/>
+                  </m:rPr>
+                  <m:t>2</m:t>
+                </m:r>
+                <m:r>
+                  <m:rPr>
+                    <m:sty m:val="p"/>
+                  </m:rPr>
+                  <m:t>e</m:t>
+                </m:r>
+                <m:r>
+                  <m:rPr>
+                    <m:sty m:val="p"/>
+                  </m:rPr>
+                  <m:t>/</m:t>
+                </m:r>
+                <m:r>
+                  <m:rPr>
+                    <m:sty m:val="p"/>
+                  </m:rPr>
+                  <m:t>k</m:t>
+                </m:r>
+                <m:r>
+                  <m:rPr>
+                    <m:sty m:val="p"/>
+                  </m:rPr>
+                  <m:t>J</m:t>
+                </m:r>
+              </m:e>
+            </m:d>
+            <m:sSub>
+              <m:e>
+                <m:r>
+                  <m:t>I</m:t>
+                </m:r>
+              </m:e>
+              <m:sub>
+                <m:r>
+                  <m:rPr>
+                    <m:sty m:val="p"/>
+                  </m:rPr>
+                  <m:t>e</m:t>
+                </m:r>
+                <m:r>
+                  <m:rPr>
+                    <m:sty m:val="p"/>
+                  </m:rPr>
+                  <m:t>l</m:t>
+                </m:r>
+                <m:r>
+                  <m:rPr>
+                    <m:sty m:val="p"/>
+                  </m:rPr>
+                  <m:t>e</m:t>
+                </m:r>
+                <m:r>
+                  <m:rPr>
+                    <m:sty m:val="p"/>
+                  </m:rPr>
+                  <m:t>c</m:t>
+                </m:r>
+                <m:r>
+                  <m:rPr>
+                    <m:sty m:val="p"/>
+                  </m:rPr>
+                  <m:t>t</m:t>
+                </m:r>
+                <m:r>
+                  <m:rPr>
+                    <m:sty m:val="p"/>
+                  </m:rPr>
+                  <m:t>r</m:t>
+                </m:r>
+                <m:r>
+                  <m:rPr>
+                    <m:sty m:val="p"/>
+                  </m:rPr>
+                  <m:t>i</m:t>
+                </m:r>
+                <m:r>
+                  <m:rPr>
+                    <m:sty m:val="p"/>
+                  </m:rPr>
+                  <m:t>c</m:t>
+                </m:r>
+                <m:r>
+                  <m:rPr>
+                    <m:sty m:val="p"/>
+                  </m:rPr>
+                  <m:t>i</m:t>
+                </m:r>
+                <m:r>
+                  <m:rPr>
+                    <m:sty m:val="p"/>
+                  </m:rPr>
+                  <m:t>t</m:t>
+                </m:r>
+                <m:r>
+                  <m:rPr>
+                    <m:sty m:val="p"/>
+                  </m:rPr>
+                  <m:t>y</m:t>
+                </m:r>
+              </m:sub>
+            </m:sSub>
+          </m:e>
+        </m:d>
+        <m:r>
           <m:t>/</m:t>
         </m:r>
-        <m:r>
-          <m:rPr>
-            <m:sty m:val="p"/>
-          </m:rPr>
-          <m:t>m</m:t>
-        </m:r>
-        <m:r>
-          <m:rPr>
-            <m:sty m:val="p"/>
-          </m:rPr>
-          <m:t>o</m:t>
-        </m:r>
-        <m:r>
-          <m:rPr>
-            <m:sty m:val="p"/>
-          </m:rPr>
-          <m:t>l</m:t>
-        </m:r>
-        <m:r>
-          <m:rPr>
-            <m:sty m:val="p"/>
-          </m:rPr>
-          <m:t>e</m:t>
-        </m:r>
+        <m:sSub>
+          <m:e>
+            <m:r>
+              <m:t>O</m:t>
+            </m:r>
+          </m:e>
+          <m:sub>
+            <m:r>
+              <m:rPr>
+                <m:sty m:val="p"/>
+              </m:rPr>
+              <m:t>h</m:t>
+            </m:r>
+            <m:r>
+              <m:rPr>
+                <m:sty m:val="p"/>
+              </m:rPr>
+              <m:t>y</m:t>
+            </m:r>
+            <m:r>
+              <m:rPr>
+                <m:sty m:val="p"/>
+              </m:rPr>
+              <m:t>d</m:t>
+            </m:r>
+            <m:r>
+              <m:rPr>
+                <m:sty m:val="p"/>
+              </m:rPr>
+              <m:t>r</m:t>
+            </m:r>
+            <m:r>
+              <m:rPr>
+                <m:sty m:val="p"/>
+              </m:rPr>
+              <m:t>o</m:t>
+            </m:r>
+            <m:r>
+              <m:rPr>
+                <m:sty m:val="p"/>
+              </m:rPr>
+              <m:t>g</m:t>
+            </m:r>
+            <m:r>
+              <m:rPr>
+                <m:sty m:val="p"/>
+              </m:rPr>
+              <m:t>e</m:t>
+            </m:r>
+            <m:r>
+              <m:rPr>
+                <m:sty m:val="p"/>
+              </m:rPr>
+              <m:t>n</m:t>
+            </m:r>
+          </m:sub>
+        </m:sSub>
       </m:oMath>
     </w:p>
     <w:p>
@@ -7578,7 +7675,7 @@
         <m:sSub>
           <m:e>
             <m:r>
-              <m:t>μ</m:t>
+              <m:t>M</m:t>
             </m:r>
           </m:e>
           <m:sub>
@@ -7611,27 +7708,652 @@
         <m:r>
           <m:t>=</m:t>
         </m:r>
-        <m:r>
-          <m:t>1.5</m:t>
-        </m:r>
-        <m:r>
-          <m:t>⋅</m:t>
-        </m:r>
-        <m:sSup>
+        <m:d>
+          <m:dPr>
+            <m:begChr m:val="("/>
+            <m:endChr m:val=")"/>
+            <m:grow/>
+          </m:dPr>
           <m:e>
             <m:r>
-              <m:t>10</m:t>
+              <m:t>0.00015</m:t>
+            </m:r>
+            <m:r>
+              <m:t> </m:t>
+            </m:r>
+            <m:r>
+              <m:rPr>
+                <m:sty m:val="p"/>
+              </m:rPr>
+              <m:t>j</m:t>
+            </m:r>
+            <m:r>
+              <m:rPr>
+                <m:sty m:val="p"/>
+              </m:rPr>
+              <m:t>o</m:t>
+            </m:r>
+            <m:r>
+              <m:rPr>
+                <m:sty m:val="p"/>
+              </m:rPr>
+              <m:t>b</m:t>
+            </m:r>
+            <m:r>
+              <m:rPr>
+                <m:sty m:val="p"/>
+              </m:rPr>
+              <m:t>/</m:t>
+            </m:r>
+            <m:r>
+              <m:rPr>
+                <m:sty m:val="p"/>
+              </m:rPr>
+              <m:t>m</m:t>
+            </m:r>
+            <m:r>
+              <m:rPr>
+                <m:sty m:val="p"/>
+              </m:rPr>
+              <m:t>o</m:t>
+            </m:r>
+            <m:r>
+              <m:rPr>
+                <m:sty m:val="p"/>
+              </m:rPr>
+              <m:t>l</m:t>
+            </m:r>
+            <m:r>
+              <m:rPr>
+                <m:sty m:val="p"/>
+              </m:rPr>
+              <m:t>e</m:t>
             </m:r>
           </m:e>
-          <m:sup>
-            <m:r>
-              <m:t>−</m:t>
-            </m:r>
-            <m:r>
-              <m:t>4</m:t>
-            </m:r>
-          </m:sup>
-        </m:sSup>
+        </m:d>
+        <m:r>
+          <m:t>/</m:t>
+        </m:r>
+        <m:sSub>
+          <m:e>
+            <m:r>
+              <m:t>O</m:t>
+            </m:r>
+          </m:e>
+          <m:sub>
+            <m:r>
+              <m:rPr>
+                <m:sty m:val="p"/>
+              </m:rPr>
+              <m:t>h</m:t>
+            </m:r>
+            <m:r>
+              <m:rPr>
+                <m:sty m:val="p"/>
+              </m:rPr>
+              <m:t>y</m:t>
+            </m:r>
+            <m:r>
+              <m:rPr>
+                <m:sty m:val="p"/>
+              </m:rPr>
+              <m:t>d</m:t>
+            </m:r>
+            <m:r>
+              <m:rPr>
+                <m:sty m:val="p"/>
+              </m:rPr>
+              <m:t>r</m:t>
+            </m:r>
+            <m:r>
+              <m:rPr>
+                <m:sty m:val="p"/>
+              </m:rPr>
+              <m:t>o</m:t>
+            </m:r>
+            <m:r>
+              <m:rPr>
+                <m:sty m:val="p"/>
+              </m:rPr>
+              <m:t>g</m:t>
+            </m:r>
+            <m:r>
+              <m:rPr>
+                <m:sty m:val="p"/>
+              </m:rPr>
+              <m:t>e</m:t>
+            </m:r>
+            <m:r>
+              <m:rPr>
+                <m:sty m:val="p"/>
+              </m:rPr>
+              <m:t>n</m:t>
+            </m:r>
+          </m:sub>
+        </m:sSub>
+      </m:oMath>
+    </w:p>
+    <w:p>
+      <w:pPr>
+        <w:pStyle w:val="Heading3"/>
+      </w:pPr>
+      <w:bookmarkStart w:id="40" w:name="performance-of-current-design."/>
+      <w:r>
+        <w:t xml:space="preserve">Performance of current design.</w:t>
+      </w:r>
+      <w:bookmarkEnd w:id="40"/>
+    </w:p>
+    <w:p>
+      <w:pPr>
+        <w:pStyle w:val="FirstParagraph"/>
+      </w:pPr>
+      <m:oMath>
+        <m:r>
+          <m:t>K</m:t>
+        </m:r>
+        <m:r>
+          <m:t>=</m:t>
+        </m:r>
+        <m:r>
+          <m:t>0.18</m:t>
+        </m:r>
+        <m:r>
+          <m:t> </m:t>
+        </m:r>
+        <m:r>
+          <m:rPr>
+            <m:sty m:val="p"/>
+          </m:rPr>
+          <m:t>U</m:t>
+        </m:r>
+        <m:r>
+          <m:rPr>
+            <m:sty m:val="p"/>
+          </m:rPr>
+          <m:t>S</m:t>
+        </m:r>
+        <m:r>
+          <m:rPr>
+            <m:sty m:val="p"/>
+          </m:rPr>
+          <m:t>D</m:t>
+        </m:r>
+        <m:r>
+          <m:rPr>
+            <m:sty m:val="p"/>
+          </m:rPr>
+          <m:t>/</m:t>
+        </m:r>
+        <m:r>
+          <m:rPr>
+            <m:sty m:val="p"/>
+          </m:rPr>
+          <m:t>m</m:t>
+        </m:r>
+        <m:r>
+          <m:rPr>
+            <m:sty m:val="p"/>
+          </m:rPr>
+          <m:t>o</m:t>
+        </m:r>
+        <m:r>
+          <m:rPr>
+            <m:sty m:val="p"/>
+          </m:rPr>
+          <m:t>l</m:t>
+        </m:r>
+        <m:r>
+          <m:rPr>
+            <m:sty m:val="p"/>
+          </m:rPr>
+          <m:t>e</m:t>
+        </m:r>
+      </m:oMath>
+      <w:r>
+        <w:t xml:space="preserve"> </w:t>
+      </w:r>
+      <w:r>
+        <w:t xml:space="preserve">(i.e., not profitable since it is positive)</w:t>
+      </w:r>
+    </w:p>
+    <w:p>
+      <w:pPr>
+        <w:pStyle w:val="BodyText"/>
+      </w:pPr>
+      <m:oMath>
+        <m:sSub>
+          <m:e>
+            <m:r>
+              <m:t>O</m:t>
+            </m:r>
+          </m:e>
+          <m:sub>
+            <m:r>
+              <m:rPr>
+                <m:sty m:val="p"/>
+              </m:rPr>
+              <m:t>o</m:t>
+            </m:r>
+            <m:r>
+              <m:rPr>
+                <m:sty m:val="p"/>
+              </m:rPr>
+              <m:t>x</m:t>
+            </m:r>
+            <m:r>
+              <m:rPr>
+                <m:sty m:val="p"/>
+              </m:rPr>
+              <m:t>y</m:t>
+            </m:r>
+            <m:r>
+              <m:rPr>
+                <m:sty m:val="p"/>
+              </m:rPr>
+              <m:t>g</m:t>
+            </m:r>
+            <m:r>
+              <m:rPr>
+                <m:sty m:val="p"/>
+              </m:rPr>
+              <m:t>e</m:t>
+            </m:r>
+            <m:r>
+              <m:rPr>
+                <m:sty m:val="p"/>
+              </m:rPr>
+              <m:t>n</m:t>
+            </m:r>
+          </m:sub>
+        </m:sSub>
+        <m:r>
+          <m:t>=</m:t>
+        </m:r>
+        <m:r>
+          <m:t>14</m:t>
+        </m:r>
+        <m:r>
+          <m:t> </m:t>
+        </m:r>
+        <m:r>
+          <m:rPr>
+            <m:sty m:val="p"/>
+          </m:rPr>
+          <m:t>g</m:t>
+        </m:r>
+        <m:r>
+          <m:rPr>
+            <m:sty m:val="p"/>
+          </m:rPr>
+          <m:t>/</m:t>
+        </m:r>
+        <m:r>
+          <m:rPr>
+            <m:sty m:val="p"/>
+          </m:rPr>
+          <m:t>m</m:t>
+        </m:r>
+        <m:r>
+          <m:rPr>
+            <m:sty m:val="p"/>
+          </m:rPr>
+          <m:t>o</m:t>
+        </m:r>
+        <m:r>
+          <m:rPr>
+            <m:sty m:val="p"/>
+          </m:rPr>
+          <m:t>l</m:t>
+        </m:r>
+        <m:r>
+          <m:rPr>
+            <m:sty m:val="p"/>
+          </m:rPr>
+          <m:t>e</m:t>
+        </m:r>
+      </m:oMath>
+    </w:p>
+    <w:p>
+      <w:pPr>
+        <w:pStyle w:val="BodyText"/>
+      </w:pPr>
+      <m:oMath>
+        <m:sSub>
+          <m:e>
+            <m:r>
+              <m:t>O</m:t>
+            </m:r>
+          </m:e>
+          <m:sub>
+            <m:r>
+              <m:rPr>
+                <m:sty m:val="p"/>
+              </m:rPr>
+              <m:t>h</m:t>
+            </m:r>
+            <m:r>
+              <m:rPr>
+                <m:sty m:val="p"/>
+              </m:rPr>
+              <m:t>y</m:t>
+            </m:r>
+            <m:r>
+              <m:rPr>
+                <m:sty m:val="p"/>
+              </m:rPr>
+              <m:t>d</m:t>
+            </m:r>
+            <m:r>
+              <m:rPr>
+                <m:sty m:val="p"/>
+              </m:rPr>
+              <m:t>r</m:t>
+            </m:r>
+            <m:r>
+              <m:rPr>
+                <m:sty m:val="p"/>
+              </m:rPr>
+              <m:t>o</m:t>
+            </m:r>
+            <m:r>
+              <m:rPr>
+                <m:sty m:val="p"/>
+              </m:rPr>
+              <m:t>g</m:t>
+            </m:r>
+            <m:r>
+              <m:rPr>
+                <m:sty m:val="p"/>
+              </m:rPr>
+              <m:t>e</m:t>
+            </m:r>
+            <m:r>
+              <m:rPr>
+                <m:sty m:val="p"/>
+              </m:rPr>
+              <m:t>n</m:t>
+            </m:r>
+          </m:sub>
+        </m:sSub>
+        <m:r>
+          <m:t>=</m:t>
+        </m:r>
+        <m:r>
+          <m:t>1.8</m:t>
+        </m:r>
+        <m:r>
+          <m:t> </m:t>
+        </m:r>
+        <m:r>
+          <m:rPr>
+            <m:sty m:val="p"/>
+          </m:rPr>
+          <m:t>g</m:t>
+        </m:r>
+        <m:r>
+          <m:rPr>
+            <m:sty m:val="p"/>
+          </m:rPr>
+          <m:t>/</m:t>
+        </m:r>
+        <m:r>
+          <m:rPr>
+            <m:sty m:val="p"/>
+          </m:rPr>
+          <m:t>m</m:t>
+        </m:r>
+        <m:r>
+          <m:rPr>
+            <m:sty m:val="p"/>
+          </m:rPr>
+          <m:t>o</m:t>
+        </m:r>
+        <m:r>
+          <m:rPr>
+            <m:sty m:val="p"/>
+          </m:rPr>
+          <m:t>l</m:t>
+        </m:r>
+        <m:r>
+          <m:rPr>
+            <m:sty m:val="p"/>
+          </m:rPr>
+          <m:t>e</m:t>
+        </m:r>
+      </m:oMath>
+    </w:p>
+    <w:p>
+      <w:pPr>
+        <w:pStyle w:val="BodyText"/>
+      </w:pPr>
+      <m:oMath>
+        <m:sSub>
+          <m:e>
+            <m:r>
+              <m:t>μ</m:t>
+            </m:r>
+          </m:e>
+          <m:sub>
+            <m:r>
+              <m:rPr>
+                <m:sty m:val="p"/>
+              </m:rPr>
+              <m:t>c</m:t>
+            </m:r>
+            <m:r>
+              <m:rPr>
+                <m:sty m:val="p"/>
+              </m:rPr>
+              <m:t>o</m:t>
+            </m:r>
+            <m:r>
+              <m:rPr>
+                <m:sty m:val="p"/>
+              </m:rPr>
+              <m:t>s</m:t>
+            </m:r>
+            <m:r>
+              <m:rPr>
+                <m:sty m:val="p"/>
+              </m:rPr>
+              <m:t>t</m:t>
+            </m:r>
+          </m:sub>
+        </m:sSub>
+        <m:r>
+          <m:t>=</m:t>
+        </m:r>
+        <m:r>
+          <m:t>0.102</m:t>
+        </m:r>
+        <m:r>
+          <m:t> </m:t>
+        </m:r>
+        <m:r>
+          <m:rPr>
+            <m:sty m:val="p"/>
+          </m:rPr>
+          <m:t>U</m:t>
+        </m:r>
+        <m:r>
+          <m:rPr>
+            <m:sty m:val="p"/>
+          </m:rPr>
+          <m:t>S</m:t>
+        </m:r>
+        <m:r>
+          <m:rPr>
+            <m:sty m:val="p"/>
+          </m:rPr>
+          <m:t>D</m:t>
+        </m:r>
+        <m:r>
+          <m:rPr>
+            <m:sty m:val="p"/>
+          </m:rPr>
+          <m:t>/</m:t>
+        </m:r>
+        <m:r>
+          <m:rPr>
+            <m:sty m:val="p"/>
+          </m:rPr>
+          <m:t>g</m:t>
+        </m:r>
+        <m:r>
+          <m:rPr>
+            <m:sty m:val="p"/>
+          </m:rPr>
+          <m:t>H</m:t>
+        </m:r>
+        <m:r>
+          <m:rPr>
+            <m:sty m:val="p"/>
+          </m:rPr>
+          <m:t>2</m:t>
+        </m:r>
+      </m:oMath>
+    </w:p>
+    <w:p>
+      <w:pPr>
+        <w:pStyle w:val="BodyText"/>
+      </w:pPr>
+      <m:oMath>
+        <m:sSub>
+          <m:e>
+            <m:r>
+              <m:t>μ</m:t>
+            </m:r>
+          </m:e>
+          <m:sub>
+            <m:r>
+              <m:rPr>
+                <m:sty m:val="p"/>
+              </m:rPr>
+              <m:t>G</m:t>
+            </m:r>
+            <m:r>
+              <m:rPr>
+                <m:sty m:val="p"/>
+              </m:rPr>
+              <m:t>H</m:t>
+            </m:r>
+            <m:r>
+              <m:rPr>
+                <m:sty m:val="p"/>
+              </m:rPr>
+              <m:t>G</m:t>
+            </m:r>
+          </m:sub>
+        </m:sSub>
+        <m:r>
+          <m:t>=</m:t>
+        </m:r>
+        <m:r>
+          <m:t>21.4</m:t>
+        </m:r>
+        <m:r>
+          <m:t> </m:t>
+        </m:r>
+        <m:r>
+          <m:rPr>
+            <m:sty m:val="p"/>
+          </m:rPr>
+          <m:t>g</m:t>
+        </m:r>
+        <m:r>
+          <m:rPr>
+            <m:sty m:val="p"/>
+          </m:rPr>
+          <m:t>C</m:t>
+        </m:r>
+        <m:r>
+          <m:rPr>
+            <m:sty m:val="p"/>
+          </m:rPr>
+          <m:t>O</m:t>
+        </m:r>
+        <m:r>
+          <m:rPr>
+            <m:sty m:val="p"/>
+          </m:rPr>
+          <m:t>2</m:t>
+        </m:r>
+        <m:r>
+          <m:rPr>
+            <m:sty m:val="p"/>
+          </m:rPr>
+          <m:t>e</m:t>
+        </m:r>
+        <m:r>
+          <m:rPr>
+            <m:sty m:val="p"/>
+          </m:rPr>
+          <m:t>/</m:t>
+        </m:r>
+        <m:r>
+          <m:rPr>
+            <m:sty m:val="p"/>
+          </m:rPr>
+          <m:t>g</m:t>
+        </m:r>
+        <m:r>
+          <m:rPr>
+            <m:sty m:val="p"/>
+          </m:rPr>
+          <m:t>H</m:t>
+        </m:r>
+        <m:r>
+          <m:rPr>
+            <m:sty m:val="p"/>
+          </m:rPr>
+          <m:t>2</m:t>
+        </m:r>
+      </m:oMath>
+    </w:p>
+    <w:p>
+      <w:pPr>
+        <w:pStyle w:val="BodyText"/>
+      </w:pPr>
+      <m:oMath>
+        <m:sSub>
+          <m:e>
+            <m:r>
+              <m:t>μ</m:t>
+            </m:r>
+          </m:e>
+          <m:sub>
+            <m:r>
+              <m:rPr>
+                <m:sty m:val="p"/>
+              </m:rPr>
+              <m:t>j</m:t>
+            </m:r>
+            <m:r>
+              <m:rPr>
+                <m:sty m:val="p"/>
+              </m:rPr>
+              <m:t>o</m:t>
+            </m:r>
+            <m:r>
+              <m:rPr>
+                <m:sty m:val="p"/>
+              </m:rPr>
+              <m:t>b</m:t>
+            </m:r>
+            <m:r>
+              <m:rPr>
+                <m:sty m:val="p"/>
+              </m:rPr>
+              <m:t>s</m:t>
+            </m:r>
+          </m:sub>
+        </m:sSub>
+        <m:r>
+          <m:t>=</m:t>
+        </m:r>
+        <m:r>
+          <m:t>0.000083</m:t>
+        </m:r>
         <m:r>
           <m:t> </m:t>
         </m:r>
@@ -7663,25 +8385,19 @@
           <m:rPr>
             <m:sty m:val="p"/>
           </m:rPr>
-          <m:t>m</m:t>
+          <m:t>g</m:t>
         </m:r>
         <m:r>
           <m:rPr>
             <m:sty m:val="p"/>
           </m:rPr>
-          <m:t>o</m:t>
+          <m:t>H</m:t>
         </m:r>
         <m:r>
           <m:rPr>
             <m:sty m:val="p"/>
           </m:rPr>
-          <m:t>l</m:t>
-        </m:r>
-        <m:r>
-          <m:rPr>
-            <m:sty m:val="p"/>
-          </m:rPr>
-          <m:t>e</m:t>
+          <m:t>2</m:t>
         </m:r>
       </m:oMath>
     </w:p>
@@ -8345,6 +9061,66 @@
               <w:jc w:val="left"/>
             </w:pPr>
             <w:r>
+              <w:t xml:space="preserve">Cost</w:t>
+            </w:r>
+          </w:p>
+        </w:tc>
+        <w:tc>
+          <w:p>
+            <w:pPr>
+              <w:pStyle w:val="Compact"/>
+              <w:jc w:val="right"/>
+            </w:pPr>
+            <w:r>
+              <w:t xml:space="preserve">0</w:t>
+            </w:r>
+          </w:p>
+        </w:tc>
+        <w:tc>
+          <w:p>
+            <w:pPr>
+              <w:pStyle w:val="Compact"/>
+              <w:jc w:val="left"/>
+            </w:pPr>
+            <w:r>
+              <w:t xml:space="preserve">Cost</w:t>
+            </w:r>
+          </w:p>
+        </w:tc>
+        <w:tc>
+          <w:p/>
+        </w:tc>
+      </w:tr>
+      <w:tr>
+        <w:tc>
+          <w:p>
+            <w:pPr>
+              <w:pStyle w:val="Compact"/>
+              <w:jc w:val="left"/>
+            </w:pPr>
+            <w:r>
+              <w:t xml:space="preserve">Simple electrolysis</w:t>
+            </w:r>
+          </w:p>
+        </w:tc>
+        <w:tc>
+          <w:p>
+            <w:pPr>
+              <w:pStyle w:val="Compact"/>
+              <w:jc w:val="left"/>
+            </w:pPr>
+            <w:r>
+              <w:t xml:space="preserve">Metric</w:t>
+            </w:r>
+          </w:p>
+        </w:tc>
+        <w:tc>
+          <w:p>
+            <w:pPr>
+              <w:pStyle w:val="Compact"/>
+              <w:jc w:val="left"/>
+            </w:pPr>
+            <w:r>
               <w:t xml:space="preserve">Jobs</w:t>
             </w:r>
           </w:p>
@@ -8356,7 +9132,7 @@
               <w:jc w:val="right"/>
             </w:pPr>
             <w:r>
-              <w:t xml:space="preserve">0</w:t>
+              <w:t xml:space="preserve">1</w:t>
             </w:r>
           </w:p>
         </w:tc>
@@ -8368,6 +9144,66 @@
             </w:pPr>
             <w:r>
               <w:t xml:space="preserve">Jobs</w:t>
+            </w:r>
+          </w:p>
+        </w:tc>
+        <w:tc>
+          <w:p/>
+        </w:tc>
+      </w:tr>
+      <w:tr>
+        <w:tc>
+          <w:p>
+            <w:pPr>
+              <w:pStyle w:val="Compact"/>
+              <w:jc w:val="left"/>
+            </w:pPr>
+            <w:r>
+              <w:t xml:space="preserve">Simple electrolysis</w:t>
+            </w:r>
+          </w:p>
+        </w:tc>
+        <w:tc>
+          <w:p>
+            <w:pPr>
+              <w:pStyle w:val="Compact"/>
+              <w:jc w:val="left"/>
+            </w:pPr>
+            <w:r>
+              <w:t xml:space="preserve">Metric</w:t>
+            </w:r>
+          </w:p>
+        </w:tc>
+        <w:tc>
+          <w:p>
+            <w:pPr>
+              <w:pStyle w:val="Compact"/>
+              <w:jc w:val="left"/>
+            </w:pPr>
+            <w:r>
+              <w:t xml:space="preserve">GHG</w:t>
+            </w:r>
+          </w:p>
+        </w:tc>
+        <w:tc>
+          <w:p>
+            <w:pPr>
+              <w:pStyle w:val="Compact"/>
+              <w:jc w:val="right"/>
+            </w:pPr>
+            <w:r>
+              <w:t xml:space="preserve">2</w:t>
+            </w:r>
+          </w:p>
+        </w:tc>
+        <w:tc>
+          <w:p>
+            <w:pPr>
+              <w:pStyle w:val="Compact"/>
+              <w:jc w:val="left"/>
+            </w:pPr>
+            <w:r>
+              <w:t xml:space="preserve">GHGs</w:t>
             </w:r>
           </w:p>
         </w:tc>
@@ -10085,13 +10921,137 @@
     </w:tbl>
     <w:p>
       <w:pPr>
+        <w:pStyle w:val="BodyText"/>
+      </w:pPr>
+      <w:r>
+        <w:t xml:space="preserve">Note that the</w:t>
+      </w:r>
+      <w:r>
+        <w:t xml:space="preserve"> </w:t>
+      </w:r>
+      <w:r>
+        <w:rPr>
+          <w:rStyle w:val="VerbatimChar"/>
+        </w:rPr>
+        <w:t xml:space="preserve">Value</w:t>
+      </w:r>
+      <w:r>
+        <w:t xml:space="preserve"> </w:t>
+      </w:r>
+      <w:r>
+        <w:t xml:space="preserve">column can either contain numeric literals or Python expressions specifying probability distribution functions. For example, a normal distribution with mean of five and standard deviation of two would be written</w:t>
+      </w:r>
+      <w:r>
+        <w:t xml:space="preserve"> </w:t>
+      </w:r>
+      <w:r>
+        <w:rPr>
+          <w:rStyle w:val="VerbatimChar"/>
+        </w:rPr>
+        <w:t xml:space="preserve">st.norm(5, 2)</w:t>
+      </w:r>
+      <w:r>
+        <w:t xml:space="preserve">. All of the</w:t>
+      </w:r>
+      <w:r>
+        <w:t xml:space="preserve"> </w:t>
+      </w:r>
+      <w:hyperlink r:id="rId46">
+        <w:r>
+          <w:rPr>
+            <w:rStyle w:val="Hyperlink"/>
+          </w:rPr>
+          <w:t xml:space="preserve">Scipy probability distribution functions</w:t>
+        </w:r>
+      </w:hyperlink>
+      <w:r>
+        <w:t xml:space="preserve"> </w:t>
+      </w:r>
+      <w:r>
+        <w:t xml:space="preserve">are available for use, as are two special functions,</w:t>
+      </w:r>
+      <w:r>
+        <w:t xml:space="preserve"> </w:t>
+      </w:r>
+      <w:r>
+        <w:rPr>
+          <w:rStyle w:val="VerbatimChar"/>
+        </w:rPr>
+        <w:t xml:space="preserve">constant</w:t>
+      </w:r>
+      <w:r>
+        <w:t xml:space="preserve"> </w:t>
+      </w:r>
+      <w:r>
+        <w:t xml:space="preserve">and</w:t>
+      </w:r>
+      <w:r>
+        <w:t xml:space="preserve"> </w:t>
+      </w:r>
+      <w:r>
+        <w:rPr>
+          <w:rStyle w:val="VerbatimChar"/>
+        </w:rPr>
+        <w:t xml:space="preserve">mixture</w:t>
+      </w:r>
+      <w:r>
+        <w:t xml:space="preserve">. The</w:t>
+      </w:r>
+      <w:r>
+        <w:t xml:space="preserve"> </w:t>
+      </w:r>
+      <w:r>
+        <w:rPr>
+          <w:rStyle w:val="VerbatimChar"/>
+        </w:rPr>
+        <w:t xml:space="preserve">constant</w:t>
+      </w:r>
+      <w:r>
+        <w:t xml:space="preserve"> </w:t>
+      </w:r>
+      <w:r>
+        <w:t xml:space="preserve">distribution is just a single constant value; the</w:t>
+      </w:r>
+      <w:r>
+        <w:t xml:space="preserve"> </w:t>
+      </w:r>
+      <w:r>
+        <w:rPr>
+          <w:rStyle w:val="VerbatimChar"/>
+        </w:rPr>
+        <w:t xml:space="preserve">mixture</w:t>
+      </w:r>
+      <w:r>
+        <w:t xml:space="preserve"> </w:t>
+      </w:r>
+      <w:r>
+        <w:t xml:space="preserve">distribution is the mixture of a list of distributions, with specified relative weights. The</w:t>
+      </w:r>
+      <w:r>
+        <w:t xml:space="preserve"> </w:t>
+      </w:r>
+      <w:r>
+        <w:rPr>
+          <w:rStyle w:val="VerbatimChar"/>
+        </w:rPr>
+        <w:t xml:space="preserve">mixture</w:t>
+      </w:r>
+      <w:r>
+        <w:t xml:space="preserve"> </w:t>
+      </w:r>
+      <w:r>
+        <w:t xml:space="preserve">function is particularly important because it allows one to specify a first distribution in the case of an R&amp;D breakthrough, but a second distribution if no breakthrough occurs.</w:t>
+      </w:r>
+    </w:p>
+    <w:p>
+      <w:pPr>
         <w:pStyle w:val="Heading3"/>
       </w:pPr>
-      <w:bookmarkStart w:id="46" w:name="metadata-for-functions"/>
+      <w:bookmarkStart w:id="47" w:name="metadata-for-functions"/>
       <w:r>
         <w:t xml:space="preserve">Metadata for functions</w:t>
       </w:r>
-      <w:bookmarkEnd w:id="46"/>
+      <w:bookmarkEnd w:id="47"/>
     </w:p>
     <w:p>
       <w:pPr>
@@ -10358,13 +11318,66 @@
     </w:tbl>
     <w:p>
       <w:pPr>
+        <w:pStyle w:val="BodyText"/>
+      </w:pPr>
+      <w:r>
+        <w:t xml:space="preserve">Currently only the</w:t>
+      </w:r>
+      <w:r>
+        <w:t xml:space="preserve"> </w:t>
+      </w:r>
+      <w:r>
+        <w:rPr>
+          <w:rStyle w:val="VerbatimChar"/>
+        </w:rPr>
+        <w:t xml:space="preserve">numpy</w:t>
+      </w:r>
+      <w:r>
+        <w:t xml:space="preserve"> </w:t>
+      </w:r>
+      <w:r>
+        <w:t xml:space="preserve">style of function is supported, but later</w:t>
+      </w:r>
+      <w:r>
+        <w:t xml:space="preserve"> </w:t>
+      </w:r>
+      <w:r>
+        <w:rPr>
+          <w:rStyle w:val="VerbatimChar"/>
+        </w:rPr>
+        <w:t xml:space="preserve">plain</w:t>
+      </w:r>
+      <w:r>
+        <w:t xml:space="preserve"> </w:t>
+      </w:r>
+      <w:r>
+        <w:t xml:space="preserve">Python functions and</w:t>
+      </w:r>
+      <w:r>
+        <w:t xml:space="preserve"> </w:t>
+      </w:r>
+      <w:r>
+        <w:rPr>
+          <w:rStyle w:val="VerbatimChar"/>
+        </w:rPr>
+        <w:t xml:space="preserve">tensorflow</w:t>
+      </w:r>
+      <w:r>
+        <w:t xml:space="preserve"> </w:t>
+      </w:r>
+      <w:r>
+        <w:t xml:space="preserve">functions will be allowed.</w:t>
+      </w:r>
+    </w:p>
+    <w:p>
+      <w:pPr>
         <w:pStyle w:val="Heading3"/>
       </w:pPr>
-      <w:bookmarkStart w:id="47" w:name="parameters-for-functions"/>
+      <w:bookmarkStart w:id="48" w:name="parameters-for-functions"/>
       <w:r>
         <w:t xml:space="preserve">Parameters for functions</w:t>
       </w:r>
-      <w:bookmarkEnd w:id="47"/>
+      <w:bookmarkEnd w:id="48"/>
     </w:p>
     <w:p>
       <w:pPr>
@@ -10402,6 +11415,905 @@
       </w:r>
       <w:r>
         <w:t xml:space="preserve">column specifies the memory location in the argument for the production and metric functions.</w:t>
+      </w:r>
+    </w:p>
+    <w:tbl>
+      <w:tblPr>
+        <w:tblStyle w:val="Table"/>
+        <w:tblW w:type="pct" w:w="5000.0"/>
+        <w:tblLook w:firstRow="1"/>
+      </w:tblPr>
+      <w:tblGrid>
+        <w:gridCol w:w="1123"/>
+        <w:gridCol w:w="535"/>
+        <w:gridCol w:w="1980"/>
+        <w:gridCol w:w="535"/>
+        <w:gridCol w:w="481"/>
+        <w:gridCol w:w="1230"/>
+        <w:gridCol w:w="2033"/>
+      </w:tblGrid>
+      <w:tr>
+        <w:trPr>
+          <w:cnfStyle w:firstRow="1"/>
+        </w:trPr>
+        <w:tc>
+          <w:tcPr>
+            <w:tcBorders>
+              <w:bottom w:val="single"/>
+            </w:tcBorders>
+            <w:vAlign w:val="bottom"/>
+          </w:tcPr>
+          <w:p>
+            <w:pPr>
+              <w:pStyle w:val="Compact"/>
+              <w:jc w:val="left"/>
+            </w:pPr>
+            <w:r>
+              <w:t xml:space="preserve">Technology</w:t>
+            </w:r>
+          </w:p>
+        </w:tc>
+        <w:tc>
+          <w:tcPr>
+            <w:tcBorders>
+              <w:bottom w:val="single"/>
+            </w:tcBorders>
+            <w:vAlign w:val="bottom"/>
+          </w:tcPr>
+          <w:p>
+            <w:pPr>
+              <w:pStyle w:val="Compact"/>
+              <w:jc w:val="left"/>
+            </w:pPr>
+            <w:r>
+              <w:t xml:space="preserve">Scenario</w:t>
+            </w:r>
+          </w:p>
+        </w:tc>
+        <w:tc>
+          <w:tcPr>
+            <w:tcBorders>
+              <w:bottom w:val="single"/>
+            </w:tcBorders>
+            <w:vAlign w:val="bottom"/>
+          </w:tcPr>
+          <w:p>
+            <w:pPr>
+              <w:pStyle w:val="Compact"/>
+              <w:jc w:val="left"/>
+            </w:pPr>
+            <w:r>
+              <w:t xml:space="preserve">Parameter</w:t>
+            </w:r>
+          </w:p>
+        </w:tc>
+        <w:tc>
+          <w:tcPr>
+            <w:tcBorders>
+              <w:bottom w:val="single"/>
+            </w:tcBorders>
+            <w:vAlign w:val="bottom"/>
+          </w:tcPr>
+          <w:p>
+            <w:pPr>
+              <w:pStyle w:val="Compact"/>
+              <w:jc w:val="right"/>
+            </w:pPr>
+            <w:r>
+              <w:t xml:space="preserve">Offset</w:t>
+            </w:r>
+          </w:p>
+        </w:tc>
+        <w:tc>
+          <w:tcPr>
+            <w:tcBorders>
+              <w:bottom w:val="single"/>
+            </w:tcBorders>
+            <w:vAlign w:val="bottom"/>
+          </w:tcPr>
+          <w:p>
+            <w:pPr>
+              <w:pStyle w:val="Compact"/>
+              <w:jc w:val="right"/>
+            </w:pPr>
+            <w:r>
+              <w:t xml:space="preserve">Value</w:t>
+            </w:r>
+          </w:p>
+        </w:tc>
+        <w:tc>
+          <w:tcPr>
+            <w:tcBorders>
+              <w:bottom w:val="single"/>
+            </w:tcBorders>
+            <w:vAlign w:val="bottom"/>
+          </w:tcPr>
+          <w:p>
+            <w:pPr>
+              <w:pStyle w:val="Compact"/>
+              <w:jc w:val="left"/>
+            </w:pPr>
+            <w:r>
+              <w:t xml:space="preserve">Units</w:t>
+            </w:r>
+          </w:p>
+        </w:tc>
+        <w:tc>
+          <w:tcPr>
+            <w:tcBorders>
+              <w:bottom w:val="single"/>
+            </w:tcBorders>
+            <w:vAlign w:val="bottom"/>
+          </w:tcPr>
+          <w:p>
+            <w:pPr>
+              <w:pStyle w:val="Compact"/>
+              <w:jc w:val="left"/>
+            </w:pPr>
+            <w:r>
+              <w:t xml:space="preserve">Notes</w:t>
+            </w:r>
+          </w:p>
+        </w:tc>
+      </w:tr>
+      <w:tr>
+        <w:tc>
+          <w:p>
+            <w:pPr>
+              <w:pStyle w:val="Compact"/>
+              <w:jc w:val="left"/>
+            </w:pPr>
+            <w:r>
+              <w:t xml:space="preserve">Simple electrolysis</w:t>
+            </w:r>
+          </w:p>
+        </w:tc>
+        <w:tc>
+          <w:p>
+            <w:pPr>
+              <w:pStyle w:val="Compact"/>
+              <w:jc w:val="left"/>
+            </w:pPr>
+            <w:r>
+              <w:t xml:space="preserve">Base</w:t>
+            </w:r>
+          </w:p>
+        </w:tc>
+        <w:tc>
+          <w:p>
+            <w:pPr>
+              <w:pStyle w:val="Compact"/>
+              <w:jc w:val="left"/>
+            </w:pPr>
+            <w:r>
+              <w:t xml:space="preserve">Oxygen production</w:t>
+            </w:r>
+          </w:p>
+        </w:tc>
+        <w:tc>
+          <w:p>
+            <w:pPr>
+              <w:pStyle w:val="Compact"/>
+              <w:jc w:val="right"/>
+            </w:pPr>
+            <w:r>
+              <w:t xml:space="preserve">0</w:t>
+            </w:r>
+          </w:p>
+        </w:tc>
+        <w:tc>
+          <w:p>
+            <w:pPr>
+              <w:pStyle w:val="Compact"/>
+              <w:jc w:val="right"/>
+            </w:pPr>
+            <w:r>
+              <w:t xml:space="preserve">16.00</w:t>
+            </w:r>
+          </w:p>
+        </w:tc>
+        <w:tc>
+          <w:p>
+            <w:pPr>
+              <w:pStyle w:val="Compact"/>
+              <w:jc w:val="left"/>
+            </w:pPr>
+            <w:r>
+              <w:t xml:space="preserve">g</w:t>
+            </w:r>
+          </w:p>
+        </w:tc>
+        <w:tc>
+          <w:p/>
+        </w:tc>
+      </w:tr>
+      <w:tr>
+        <w:tc>
+          <w:p>
+            <w:pPr>
+              <w:pStyle w:val="Compact"/>
+              <w:jc w:val="left"/>
+            </w:pPr>
+            <w:r>
+              <w:t xml:space="preserve">Simple electrolysis</w:t>
+            </w:r>
+          </w:p>
+        </w:tc>
+        <w:tc>
+          <w:p>
+            <w:pPr>
+              <w:pStyle w:val="Compact"/>
+              <w:jc w:val="left"/>
+            </w:pPr>
+            <w:r>
+              <w:t xml:space="preserve">Base</w:t>
+            </w:r>
+          </w:p>
+        </w:tc>
+        <w:tc>
+          <w:p>
+            <w:pPr>
+              <w:pStyle w:val="Compact"/>
+              <w:jc w:val="left"/>
+            </w:pPr>
+            <w:r>
+              <w:t xml:space="preserve">Hydrogen production</w:t>
+            </w:r>
+          </w:p>
+        </w:tc>
+        <w:tc>
+          <w:p>
+            <w:pPr>
+              <w:pStyle w:val="Compact"/>
+              <w:jc w:val="right"/>
+            </w:pPr>
+            <w:r>
+              <w:t xml:space="preserve">1</w:t>
+            </w:r>
+          </w:p>
+        </w:tc>
+        <w:tc>
+          <w:p>
+            <w:pPr>
+              <w:pStyle w:val="Compact"/>
+              <w:jc w:val="right"/>
+            </w:pPr>
+            <w:r>
+              <w:t xml:space="preserve">2.00</w:t>
+            </w:r>
+          </w:p>
+        </w:tc>
+        <w:tc>
+          <w:p>
+            <w:pPr>
+              <w:pStyle w:val="Compact"/>
+              <w:jc w:val="left"/>
+            </w:pPr>
+            <w:r>
+              <w:t xml:space="preserve">g</w:t>
+            </w:r>
+          </w:p>
+        </w:tc>
+        <w:tc>
+          <w:p/>
+        </w:tc>
+      </w:tr>
+      <w:tr>
+        <w:tc>
+          <w:p>
+            <w:pPr>
+              <w:pStyle w:val="Compact"/>
+              <w:jc w:val="left"/>
+            </w:pPr>
+            <w:r>
+              <w:t xml:space="preserve">Simple electrolysis</w:t>
+            </w:r>
+          </w:p>
+        </w:tc>
+        <w:tc>
+          <w:p>
+            <w:pPr>
+              <w:pStyle w:val="Compact"/>
+              <w:jc w:val="left"/>
+            </w:pPr>
+            <w:r>
+              <w:t xml:space="preserve">Base</w:t>
+            </w:r>
+          </w:p>
+        </w:tc>
+        <w:tc>
+          <w:p>
+            <w:pPr>
+              <w:pStyle w:val="Compact"/>
+              <w:jc w:val="left"/>
+            </w:pPr>
+            <w:r>
+              <w:t xml:space="preserve">Water consumption</w:t>
+            </w:r>
+          </w:p>
+        </w:tc>
+        <w:tc>
+          <w:p>
+            <w:pPr>
+              <w:pStyle w:val="Compact"/>
+              <w:jc w:val="right"/>
+            </w:pPr>
+            <w:r>
+              <w:t xml:space="preserve">2</w:t>
+            </w:r>
+          </w:p>
+        </w:tc>
+        <w:tc>
+          <w:p>
+            <w:pPr>
+              <w:pStyle w:val="Compact"/>
+              <w:jc w:val="right"/>
+            </w:pPr>
+            <w:r>
+              <w:t xml:space="preserve">18.08</w:t>
+            </w:r>
+          </w:p>
+        </w:tc>
+        <w:tc>
+          <w:p>
+            <w:pPr>
+              <w:pStyle w:val="Compact"/>
+              <w:jc w:val="left"/>
+            </w:pPr>
+            <w:r>
+              <w:t xml:space="preserve">g</w:t>
+            </w:r>
+          </w:p>
+        </w:tc>
+        <w:tc>
+          <w:p/>
+        </w:tc>
+      </w:tr>
+      <w:tr>
+        <w:tc>
+          <w:p>
+            <w:pPr>
+              <w:pStyle w:val="Compact"/>
+              <w:jc w:val="left"/>
+            </w:pPr>
+            <w:r>
+              <w:t xml:space="preserve">Simple electrolysis</w:t>
+            </w:r>
+          </w:p>
+        </w:tc>
+        <w:tc>
+          <w:p>
+            <w:pPr>
+              <w:pStyle w:val="Compact"/>
+              <w:jc w:val="left"/>
+            </w:pPr>
+            <w:r>
+              <w:t xml:space="preserve">Base</w:t>
+            </w:r>
+          </w:p>
+        </w:tc>
+        <w:tc>
+          <w:p>
+            <w:pPr>
+              <w:pStyle w:val="Compact"/>
+              <w:jc w:val="left"/>
+            </w:pPr>
+            <w:r>
+              <w:t xml:space="preserve">Electricity consumption</w:t>
+            </w:r>
+          </w:p>
+        </w:tc>
+        <w:tc>
+          <w:p>
+            <w:pPr>
+              <w:pStyle w:val="Compact"/>
+              <w:jc w:val="right"/>
+            </w:pPr>
+            <w:r>
+              <w:t xml:space="preserve">3</w:t>
+            </w:r>
+          </w:p>
+        </w:tc>
+        <w:tc>
+          <w:p>
+            <w:pPr>
+              <w:pStyle w:val="Compact"/>
+              <w:jc w:val="right"/>
+            </w:pPr>
+            <w:r>
+              <w:t xml:space="preserve">237</w:t>
+            </w:r>
+          </w:p>
+        </w:tc>
+        <w:tc>
+          <w:p>
+            <w:pPr>
+              <w:pStyle w:val="Compact"/>
+              <w:jc w:val="left"/>
+            </w:pPr>
+            <w:r>
+              <w:t xml:space="preserve">kJ</w:t>
+            </w:r>
+          </w:p>
+        </w:tc>
+        <w:tc>
+          <w:p/>
+        </w:tc>
+      </w:tr>
+      <w:tr>
+        <w:tc>
+          <w:p>
+            <w:pPr>
+              <w:pStyle w:val="Compact"/>
+              <w:jc w:val="left"/>
+            </w:pPr>
+            <w:r>
+              <w:t xml:space="preserve">Simple electrolysis</w:t>
+            </w:r>
+          </w:p>
+        </w:tc>
+        <w:tc>
+          <w:p>
+            <w:pPr>
+              <w:pStyle w:val="Compact"/>
+              <w:jc w:val="left"/>
+            </w:pPr>
+            <w:r>
+              <w:t xml:space="preserve">Base</w:t>
+            </w:r>
+          </w:p>
+        </w:tc>
+        <w:tc>
+          <w:p>
+            <w:pPr>
+              <w:pStyle w:val="Compact"/>
+              <w:jc w:val="left"/>
+            </w:pPr>
+            <w:r>
+              <w:t xml:space="preserve">Jobs</w:t>
+            </w:r>
+          </w:p>
+        </w:tc>
+        <w:tc>
+          <w:p>
+            <w:pPr>
+              <w:pStyle w:val="Compact"/>
+              <w:jc w:val="right"/>
+            </w:pPr>
+            <w:r>
+              <w:t xml:space="preserve">4</w:t>
+            </w:r>
+          </w:p>
+        </w:tc>
+        <w:tc>
+          <w:p>
+            <w:pPr>
+              <w:pStyle w:val="Compact"/>
+              <w:jc w:val="right"/>
+            </w:pPr>
+            <w:r>
+              <w:t xml:space="preserve">1.5e-4</w:t>
+            </w:r>
+          </w:p>
+        </w:tc>
+        <w:tc>
+          <w:p>
+            <w:pPr>
+              <w:pStyle w:val="Compact"/>
+              <w:jc w:val="left"/>
+            </w:pPr>
+            <w:r>
+              <w:t xml:space="preserve">job/mole</w:t>
+            </w:r>
+          </w:p>
+        </w:tc>
+        <w:tc>
+          <w:p/>
+        </w:tc>
+      </w:tr>
+      <w:tr>
+        <w:tc>
+          <w:p>
+            <w:pPr>
+              <w:pStyle w:val="Compact"/>
+              <w:jc w:val="left"/>
+            </w:pPr>
+            <w:r>
+              <w:t xml:space="preserve">Simple electrolysis</w:t>
+            </w:r>
+          </w:p>
+        </w:tc>
+        <w:tc>
+          <w:p>
+            <w:pPr>
+              <w:pStyle w:val="Compact"/>
+              <w:jc w:val="left"/>
+            </w:pPr>
+            <w:r>
+              <w:t xml:space="preserve">Base</w:t>
+            </w:r>
+          </w:p>
+        </w:tc>
+        <w:tc>
+          <w:p>
+            <w:pPr>
+              <w:pStyle w:val="Compact"/>
+              <w:jc w:val="left"/>
+            </w:pPr>
+            <w:r>
+              <w:t xml:space="preserve">Reference scale</w:t>
+            </w:r>
+          </w:p>
+        </w:tc>
+        <w:tc>
+          <w:p>
+            <w:pPr>
+              <w:pStyle w:val="Compact"/>
+              <w:jc w:val="right"/>
+            </w:pPr>
+            <w:r>
+              <w:t xml:space="preserve">5</w:t>
+            </w:r>
+          </w:p>
+        </w:tc>
+        <w:tc>
+          <w:p>
+            <w:pPr>
+              <w:pStyle w:val="Compact"/>
+              <w:jc w:val="right"/>
+            </w:pPr>
+            <w:r>
+              <w:t xml:space="preserve">6650</w:t>
+            </w:r>
+          </w:p>
+        </w:tc>
+        <w:tc>
+          <w:p>
+            <w:pPr>
+              <w:pStyle w:val="Compact"/>
+              <w:jc w:val="left"/>
+            </w:pPr>
+            <w:r>
+              <w:t xml:space="preserve">mole/yr</w:t>
+            </w:r>
+          </w:p>
+        </w:tc>
+        <w:tc>
+          <w:p/>
+        </w:tc>
+      </w:tr>
+      <w:tr>
+        <w:tc>
+          <w:p>
+            <w:pPr>
+              <w:pStyle w:val="Compact"/>
+              <w:jc w:val="left"/>
+            </w:pPr>
+            <w:r>
+              <w:t xml:space="preserve">Simple electrolysis</w:t>
+            </w:r>
+          </w:p>
+        </w:tc>
+        <w:tc>
+          <w:p>
+            <w:pPr>
+              <w:pStyle w:val="Compact"/>
+              <w:jc w:val="left"/>
+            </w:pPr>
+            <w:r>
+              <w:t xml:space="preserve">Base</w:t>
+            </w:r>
+          </w:p>
+        </w:tc>
+        <w:tc>
+          <w:p>
+            <w:pPr>
+              <w:pStyle w:val="Compact"/>
+              <w:jc w:val="left"/>
+            </w:pPr>
+            <w:r>
+              <w:t xml:space="preserve">Reference capital cost for catalyst</w:t>
+            </w:r>
+          </w:p>
+        </w:tc>
+        <w:tc>
+          <w:p>
+            <w:pPr>
+              <w:pStyle w:val="Compact"/>
+              <w:jc w:val="right"/>
+            </w:pPr>
+            <w:r>
+              <w:t xml:space="preserve">6</w:t>
+            </w:r>
+          </w:p>
+        </w:tc>
+        <w:tc>
+          <w:p>
+            <w:pPr>
+              <w:pStyle w:val="Compact"/>
+              <w:jc w:val="right"/>
+            </w:pPr>
+            <w:r>
+              <w:t xml:space="preserve">0.63</w:t>
+            </w:r>
+          </w:p>
+        </w:tc>
+        <w:tc>
+          <w:p>
+            <w:pPr>
+              <w:pStyle w:val="Compact"/>
+              <w:jc w:val="left"/>
+            </w:pPr>
+            <w:r>
+              <w:t xml:space="preserve">USD</w:t>
+            </w:r>
+          </w:p>
+        </w:tc>
+        <w:tc>
+          <w:p/>
+        </w:tc>
+      </w:tr>
+      <w:tr>
+        <w:tc>
+          <w:p>
+            <w:pPr>
+              <w:pStyle w:val="Compact"/>
+              <w:jc w:val="left"/>
+            </w:pPr>
+            <w:r>
+              <w:t xml:space="preserve">Simple electrolysis</w:t>
+            </w:r>
+          </w:p>
+        </w:tc>
+        <w:tc>
+          <w:p>
+            <w:pPr>
+              <w:pStyle w:val="Compact"/>
+              <w:jc w:val="left"/>
+            </w:pPr>
+            <w:r>
+              <w:t xml:space="preserve">Base</w:t>
+            </w:r>
+          </w:p>
+        </w:tc>
+        <w:tc>
+          <w:p>
+            <w:pPr>
+              <w:pStyle w:val="Compact"/>
+              <w:jc w:val="left"/>
+            </w:pPr>
+            <w:r>
+              <w:t xml:space="preserve">Reference fixed cost for rent</w:t>
+            </w:r>
+          </w:p>
+        </w:tc>
+        <w:tc>
+          <w:p>
+            <w:pPr>
+              <w:pStyle w:val="Compact"/>
+              <w:jc w:val="right"/>
+            </w:pPr>
+            <w:r>
+              <w:t xml:space="preserve">7</w:t>
+            </w:r>
+          </w:p>
+        </w:tc>
+        <w:tc>
+          <w:p>
+            <w:pPr>
+              <w:pStyle w:val="Compact"/>
+              <w:jc w:val="right"/>
+            </w:pPr>
+            <w:r>
+              <w:t xml:space="preserve">1000</w:t>
+            </w:r>
+          </w:p>
+        </w:tc>
+        <w:tc>
+          <w:p>
+            <w:pPr>
+              <w:pStyle w:val="Compact"/>
+              <w:jc w:val="left"/>
+            </w:pPr>
+            <w:r>
+              <w:t xml:space="preserve">USD/yr</w:t>
+            </w:r>
+          </w:p>
+        </w:tc>
+        <w:tc>
+          <w:p/>
+        </w:tc>
+      </w:tr>
+      <w:tr>
+        <w:tc>
+          <w:p>
+            <w:pPr>
+              <w:pStyle w:val="Compact"/>
+              <w:jc w:val="left"/>
+            </w:pPr>
+            <w:r>
+              <w:t xml:space="preserve">Simple electrolysis</w:t>
+            </w:r>
+          </w:p>
+        </w:tc>
+        <w:tc>
+          <w:p>
+            <w:pPr>
+              <w:pStyle w:val="Compact"/>
+              <w:jc w:val="left"/>
+            </w:pPr>
+            <w:r>
+              <w:t xml:space="preserve">Base</w:t>
+            </w:r>
+          </w:p>
+        </w:tc>
+        <w:tc>
+          <w:p>
+            <w:pPr>
+              <w:pStyle w:val="Compact"/>
+              <w:jc w:val="left"/>
+            </w:pPr>
+            <w:r>
+              <w:t xml:space="preserve">GHG factor for water</w:t>
+            </w:r>
+          </w:p>
+        </w:tc>
+        <w:tc>
+          <w:p>
+            <w:pPr>
+              <w:pStyle w:val="Compact"/>
+              <w:jc w:val="right"/>
+            </w:pPr>
+            <w:r>
+              <w:t xml:space="preserve">8</w:t>
+            </w:r>
+          </w:p>
+        </w:tc>
+        <w:tc>
+          <w:p>
+            <w:pPr>
+              <w:pStyle w:val="Compact"/>
+              <w:jc w:val="right"/>
+            </w:pPr>
+            <w:r>
+              <w:t xml:space="preserve">0.00108</w:t>
+            </w:r>
+          </w:p>
+        </w:tc>
+        <w:tc>
+          <w:p>
+            <w:pPr>
+              <w:pStyle w:val="Compact"/>
+              <w:jc w:val="left"/>
+            </w:pPr>
+            <w:r>
+              <w:t xml:space="preserve">gCO2e/g</w:t>
+            </w:r>
+          </w:p>
+        </w:tc>
+        <w:tc>
+          <w:p>
+            <w:pPr>
+              <w:pStyle w:val="Compact"/>
+              <w:jc w:val="left"/>
+            </w:pPr>
+            <w:r>
+              <w:t xml:space="preserve">based on 244,956 gallons = 1 Mg CO2e</w:t>
+            </w:r>
+          </w:p>
+        </w:tc>
+      </w:tr>
+      <w:tr>
+        <w:tc>
+          <w:p>
+            <w:pPr>
+              <w:pStyle w:val="Compact"/>
+              <w:jc w:val="left"/>
+            </w:pPr>
+            <w:r>
+              <w:t xml:space="preserve">Simple electrolysis</w:t>
+            </w:r>
+          </w:p>
+        </w:tc>
+        <w:tc>
+          <w:p>
+            <w:pPr>
+              <w:pStyle w:val="Compact"/>
+              <w:jc w:val="left"/>
+            </w:pPr>
+            <w:r>
+              <w:t xml:space="preserve">Base</w:t>
+            </w:r>
+          </w:p>
+        </w:tc>
+        <w:tc>
+          <w:p>
+            <w:pPr>
+              <w:pStyle w:val="Compact"/>
+              <w:jc w:val="left"/>
+            </w:pPr>
+            <w:r>
+              <w:t xml:space="preserve">GHG factor for electricity</w:t>
+            </w:r>
+          </w:p>
+        </w:tc>
+        <w:tc>
+          <w:p>
+            <w:pPr>
+              <w:pStyle w:val="Compact"/>
+              <w:jc w:val="right"/>
+            </w:pPr>
+            <w:r>
+              <w:t xml:space="preserve">9</w:t>
+            </w:r>
+          </w:p>
+        </w:tc>
+        <w:tc>
+          <w:p>
+            <w:pPr>
+              <w:pStyle w:val="Compact"/>
+              <w:jc w:val="right"/>
+            </w:pPr>
+            <w:r>
+              <w:t xml:space="preserve">0.138</w:t>
+            </w:r>
+          </w:p>
+        </w:tc>
+        <w:tc>
+          <w:p>
+            <w:pPr>
+              <w:pStyle w:val="Compact"/>
+              <w:jc w:val="left"/>
+            </w:pPr>
+            <w:r>
+              <w:t xml:space="preserve">gCO2e/kJ</w:t>
+            </w:r>
+          </w:p>
+        </w:tc>
+        <w:tc>
+          <w:p>
+            <w:pPr>
+              <w:pStyle w:val="Compact"/>
+              <w:jc w:val="left"/>
+            </w:pPr>
+            <w:r>
+              <w:t xml:space="preserve">based on 1 kWh = 0.5 kg CO2e</w:t>
+            </w:r>
+          </w:p>
+        </w:tc>
+      </w:tr>
+    </w:tbl>
+    <w:p>
+      <w:pPr>
+        <w:pStyle w:val="Heading3"/>
+      </w:pPr>
+      <w:bookmarkStart w:id="49" w:name="units-for-results"/>
+      <w:r>
+        <w:t xml:space="preserve">Units for results</w:t>
+      </w:r>
+      <w:bookmarkEnd w:id="49"/>
+    </w:p>
+    <w:p>
+      <w:pPr>
+        <w:pStyle w:val="FirstParagraph"/>
+      </w:pPr>
+      <w:r>
+        <w:t xml:space="preserve">The</w:t>
+      </w:r>
+      <w:r>
+        <w:t xml:space="preserve"> </w:t>
+      </w:r>
+      <w:r>
+        <w:rPr>
+          <w:rStyle w:val="VerbatimChar"/>
+        </w:rPr>
+        <w:t xml:space="preserve">results</w:t>
+      </w:r>
+      <w:r>
+        <w:t xml:space="preserve"> </w:t>
+      </w:r>
+      <w:r>
+        <w:t xml:space="preserve">table simply specifies the units for the results.</w:t>
       </w:r>
     </w:p>
     <w:tbl>
@@ -10445,7 +12357,7 @@
               <w:jc w:val="left"/>
             </w:pPr>
             <w:r>
-              <w:t xml:space="preserve">Scenario</w:t>
+              <w:t xml:space="preserve">Variable</w:t>
             </w:r>
           </w:p>
         </w:tc>
@@ -10462,7 +12374,7 @@
               <w:jc w:val="left"/>
             </w:pPr>
             <w:r>
-              <w:t xml:space="preserve">Parameter</w:t>
+              <w:t xml:space="preserve">Index</w:t>
             </w:r>
           </w:p>
         </w:tc>
@@ -10476,10 +12388,10 @@
           <w:p>
             <w:pPr>
               <w:pStyle w:val="Compact"/>
-              <w:jc w:val="right"/>
-            </w:pPr>
-            <w:r>
-              <w:t xml:space="preserve">Offset</w:t>
+              <w:jc w:val="left"/>
+            </w:pPr>
+            <w:r>
+              <w:t xml:space="preserve">Units</w:t>
             </w:r>
           </w:p>
         </w:tc>
@@ -10493,40 +12405,6 @@
           <w:p>
             <w:pPr>
               <w:pStyle w:val="Compact"/>
-              <w:jc w:val="right"/>
-            </w:pPr>
-            <w:r>
-              <w:t xml:space="preserve">Value</w:t>
-            </w:r>
-          </w:p>
-        </w:tc>
-        <w:tc>
-          <w:tcPr>
-            <w:tcBorders>
-              <w:bottom w:val="single"/>
-            </w:tcBorders>
-            <w:vAlign w:val="bottom"/>
-          </w:tcPr>
-          <w:p>
-            <w:pPr>
-              <w:pStyle w:val="Compact"/>
-              <w:jc w:val="left"/>
-            </w:pPr>
-            <w:r>
-              <w:t xml:space="preserve">Units</w:t>
-            </w:r>
-          </w:p>
-        </w:tc>
-        <w:tc>
-          <w:tcPr>
-            <w:tcBorders>
-              <w:bottom w:val="single"/>
-            </w:tcBorders>
-            <w:vAlign w:val="bottom"/>
-          </w:tcPr>
-          <w:p>
-            <w:pPr>
-              <w:pStyle w:val="Compact"/>
               <w:jc w:val="left"/>
             </w:pPr>
             <w:r>
@@ -10554,51 +12432,29 @@
               <w:jc w:val="left"/>
             </w:pPr>
             <w:r>
-              <w:t xml:space="preserve">Base</w:t>
-            </w:r>
-          </w:p>
-        </w:tc>
-        <w:tc>
-          <w:p>
-            <w:pPr>
-              <w:pStyle w:val="Compact"/>
-              <w:jc w:val="left"/>
-            </w:pPr>
-            <w:r>
-              <w:t xml:space="preserve">Oxygen production</w:t>
-            </w:r>
-          </w:p>
-        </w:tc>
-        <w:tc>
-          <w:p>
-            <w:pPr>
-              <w:pStyle w:val="Compact"/>
-              <w:jc w:val="right"/>
-            </w:pPr>
-            <w:r>
-              <w:t xml:space="preserve">0</w:t>
-            </w:r>
-          </w:p>
-        </w:tc>
-        <w:tc>
-          <w:p>
-            <w:pPr>
-              <w:pStyle w:val="Compact"/>
-              <w:jc w:val="right"/>
-            </w:pPr>
-            <w:r>
-              <w:t xml:space="preserve">16.00</w:t>
-            </w:r>
-          </w:p>
-        </w:tc>
-        <w:tc>
-          <w:p>
-            <w:pPr>
-              <w:pStyle w:val="Compact"/>
-              <w:jc w:val="left"/>
-            </w:pPr>
-            <w:r>
-              <w:t xml:space="preserve">g</w:t>
+              <w:t xml:space="preserve">Cost</w:t>
+            </w:r>
+          </w:p>
+        </w:tc>
+        <w:tc>
+          <w:p>
+            <w:pPr>
+              <w:pStyle w:val="Compact"/>
+              <w:jc w:val="left"/>
+            </w:pPr>
+            <w:r>
+              <w:t xml:space="preserve">Cost</w:t>
+            </w:r>
+          </w:p>
+        </w:tc>
+        <w:tc>
+          <w:p>
+            <w:pPr>
+              <w:pStyle w:val="Compact"/>
+              <w:jc w:val="left"/>
+            </w:pPr>
+            <w:r>
+              <w:t xml:space="preserve">USD/mole</w:t>
             </w:r>
           </w:p>
         </w:tc>
@@ -10625,51 +12481,29 @@
               <w:jc w:val="left"/>
             </w:pPr>
             <w:r>
-              <w:t xml:space="preserve">Base</w:t>
-            </w:r>
-          </w:p>
-        </w:tc>
-        <w:tc>
-          <w:p>
-            <w:pPr>
-              <w:pStyle w:val="Compact"/>
-              <w:jc w:val="left"/>
-            </w:pPr>
-            <w:r>
-              <w:t xml:space="preserve">Hydrogen production</w:t>
-            </w:r>
-          </w:p>
-        </w:tc>
-        <w:tc>
-          <w:p>
-            <w:pPr>
-              <w:pStyle w:val="Compact"/>
-              <w:jc w:val="right"/>
-            </w:pPr>
-            <w:r>
-              <w:t xml:space="preserve">1</w:t>
-            </w:r>
-          </w:p>
-        </w:tc>
-        <w:tc>
-          <w:p>
-            <w:pPr>
-              <w:pStyle w:val="Compact"/>
-              <w:jc w:val="right"/>
-            </w:pPr>
-            <w:r>
-              <w:t xml:space="preserve">2.00</w:t>
-            </w:r>
-          </w:p>
-        </w:tc>
-        <w:tc>
-          <w:p>
-            <w:pPr>
-              <w:pStyle w:val="Compact"/>
-              <w:jc w:val="left"/>
-            </w:pPr>
-            <w:r>
-              <w:t xml:space="preserve">g</w:t>
+              <w:t xml:space="preserve">Output</w:t>
+            </w:r>
+          </w:p>
+        </w:tc>
+        <w:tc>
+          <w:p>
+            <w:pPr>
+              <w:pStyle w:val="Compact"/>
+              <w:jc w:val="left"/>
+            </w:pPr>
+            <w:r>
+              <w:t xml:space="preserve">Oxygen</w:t>
+            </w:r>
+          </w:p>
+        </w:tc>
+        <w:tc>
+          <w:p>
+            <w:pPr>
+              <w:pStyle w:val="Compact"/>
+              <w:jc w:val="left"/>
+            </w:pPr>
+            <w:r>
+              <w:t xml:space="preserve">g/mole</w:t>
             </w:r>
           </w:p>
         </w:tc>
@@ -10696,51 +12530,29 @@
               <w:jc w:val="left"/>
             </w:pPr>
             <w:r>
-              <w:t xml:space="preserve">Base</w:t>
-            </w:r>
-          </w:p>
-        </w:tc>
-        <w:tc>
-          <w:p>
-            <w:pPr>
-              <w:pStyle w:val="Compact"/>
-              <w:jc w:val="left"/>
-            </w:pPr>
-            <w:r>
-              <w:t xml:space="preserve">Water consumption</w:t>
-            </w:r>
-          </w:p>
-        </w:tc>
-        <w:tc>
-          <w:p>
-            <w:pPr>
-              <w:pStyle w:val="Compact"/>
-              <w:jc w:val="right"/>
-            </w:pPr>
-            <w:r>
-              <w:t xml:space="preserve">2</w:t>
-            </w:r>
-          </w:p>
-        </w:tc>
-        <w:tc>
-          <w:p>
-            <w:pPr>
-              <w:pStyle w:val="Compact"/>
-              <w:jc w:val="right"/>
-            </w:pPr>
-            <w:r>
-              <w:t xml:space="preserve">18.08</w:t>
-            </w:r>
-          </w:p>
-        </w:tc>
-        <w:tc>
-          <w:p>
-            <w:pPr>
-              <w:pStyle w:val="Compact"/>
-              <w:jc w:val="left"/>
-            </w:pPr>
-            <w:r>
-              <w:t xml:space="preserve">g</w:t>
+              <w:t xml:space="preserve">Output</w:t>
+            </w:r>
+          </w:p>
+        </w:tc>
+        <w:tc>
+          <w:p>
+            <w:pPr>
+              <w:pStyle w:val="Compact"/>
+              <w:jc w:val="left"/>
+            </w:pPr>
+            <w:r>
+              <w:t xml:space="preserve">Hydrogen</w:t>
+            </w:r>
+          </w:p>
+        </w:tc>
+        <w:tc>
+          <w:p>
+            <w:pPr>
+              <w:pStyle w:val="Compact"/>
+              <w:jc w:val="left"/>
+            </w:pPr>
+            <w:r>
+              <w:t xml:space="preserve">g/mole</w:t>
             </w:r>
           </w:p>
         </w:tc>
@@ -10767,51 +12579,29 @@
               <w:jc w:val="left"/>
             </w:pPr>
             <w:r>
-              <w:t xml:space="preserve">Base</w:t>
-            </w:r>
-          </w:p>
-        </w:tc>
-        <w:tc>
-          <w:p>
-            <w:pPr>
-              <w:pStyle w:val="Compact"/>
-              <w:jc w:val="left"/>
-            </w:pPr>
-            <w:r>
-              <w:t xml:space="preserve">Electricity consumption</w:t>
-            </w:r>
-          </w:p>
-        </w:tc>
-        <w:tc>
-          <w:p>
-            <w:pPr>
-              <w:pStyle w:val="Compact"/>
-              <w:jc w:val="right"/>
-            </w:pPr>
-            <w:r>
-              <w:t xml:space="preserve">3</w:t>
-            </w:r>
-          </w:p>
-        </w:tc>
-        <w:tc>
-          <w:p>
-            <w:pPr>
-              <w:pStyle w:val="Compact"/>
-              <w:jc w:val="right"/>
-            </w:pPr>
-            <w:r>
-              <w:t xml:space="preserve">237</w:t>
-            </w:r>
-          </w:p>
-        </w:tc>
-        <w:tc>
-          <w:p>
-            <w:pPr>
-              <w:pStyle w:val="Compact"/>
-              <w:jc w:val="left"/>
-            </w:pPr>
-            <w:r>
-              <w:t xml:space="preserve">kJ</w:t>
+              <w:t xml:space="preserve">Metric</w:t>
+            </w:r>
+          </w:p>
+        </w:tc>
+        <w:tc>
+          <w:p>
+            <w:pPr>
+              <w:pStyle w:val="Compact"/>
+              <w:jc w:val="left"/>
+            </w:pPr>
+            <w:r>
+              <w:t xml:space="preserve">Cost</w:t>
+            </w:r>
+          </w:p>
+        </w:tc>
+        <w:tc>
+          <w:p>
+            <w:pPr>
+              <w:pStyle w:val="Compact"/>
+              <w:jc w:val="left"/>
+            </w:pPr>
+            <w:r>
+              <w:t xml:space="preserve">job/gH2</w:t>
             </w:r>
           </w:p>
         </w:tc>
@@ -10838,7 +12628,7 @@
               <w:jc w:val="left"/>
             </w:pPr>
             <w:r>
-              <w:t xml:space="preserve">Base</w:t>
+              <w:t xml:space="preserve">Metric</w:t>
             </w:r>
           </w:p>
         </w:tc>
@@ -10857,32 +12647,10 @@
           <w:p>
             <w:pPr>
               <w:pStyle w:val="Compact"/>
-              <w:jc w:val="right"/>
-            </w:pPr>
-            <w:r>
-              <w:t xml:space="preserve">4</w:t>
-            </w:r>
-          </w:p>
-        </w:tc>
-        <w:tc>
-          <w:p>
-            <w:pPr>
-              <w:pStyle w:val="Compact"/>
-              <w:jc w:val="right"/>
-            </w:pPr>
-            <w:r>
-              <w:t xml:space="preserve">1.5e-4</w:t>
-            </w:r>
-          </w:p>
-        </w:tc>
-        <w:tc>
-          <w:p>
-            <w:pPr>
-              <w:pStyle w:val="Compact"/>
-              <w:jc w:val="left"/>
-            </w:pPr>
-            <w:r>
-              <w:t xml:space="preserve">job/mole</w:t>
+              <w:jc w:val="left"/>
+            </w:pPr>
+            <w:r>
+              <w:t xml:space="preserve">job/gH2</w:t>
             </w:r>
           </w:p>
         </w:tc>
@@ -10909,193 +12677,29 @@
               <w:jc w:val="left"/>
             </w:pPr>
             <w:r>
-              <w:t xml:space="preserve">Base</w:t>
-            </w:r>
-          </w:p>
-        </w:tc>
-        <w:tc>
-          <w:p>
-            <w:pPr>
-              <w:pStyle w:val="Compact"/>
-              <w:jc w:val="left"/>
-            </w:pPr>
-            <w:r>
-              <w:t xml:space="preserve">Reference scale</w:t>
-            </w:r>
-          </w:p>
-        </w:tc>
-        <w:tc>
-          <w:p>
-            <w:pPr>
-              <w:pStyle w:val="Compact"/>
-              <w:jc w:val="right"/>
-            </w:pPr>
-            <w:r>
-              <w:t xml:space="preserve">5</w:t>
-            </w:r>
-          </w:p>
-        </w:tc>
-        <w:tc>
-          <w:p>
-            <w:pPr>
-              <w:pStyle w:val="Compact"/>
-              <w:jc w:val="right"/>
-            </w:pPr>
-            <w:r>
-              <w:t xml:space="preserve">6650</w:t>
-            </w:r>
-          </w:p>
-        </w:tc>
-        <w:tc>
-          <w:p>
-            <w:pPr>
-              <w:pStyle w:val="Compact"/>
-              <w:jc w:val="left"/>
-            </w:pPr>
-            <w:r>
-              <w:t xml:space="preserve">mole/yr</w:t>
-            </w:r>
-          </w:p>
-        </w:tc>
-        <w:tc>
-          <w:p/>
-        </w:tc>
-      </w:tr>
-      <w:tr>
-        <w:tc>
-          <w:p>
-            <w:pPr>
-              <w:pStyle w:val="Compact"/>
-              <w:jc w:val="left"/>
-            </w:pPr>
-            <w:r>
-              <w:t xml:space="preserve">Simple electrolysis</w:t>
-            </w:r>
-          </w:p>
-        </w:tc>
-        <w:tc>
-          <w:p>
-            <w:pPr>
-              <w:pStyle w:val="Compact"/>
-              <w:jc w:val="left"/>
-            </w:pPr>
-            <w:r>
-              <w:t xml:space="preserve">Base</w:t>
-            </w:r>
-          </w:p>
-        </w:tc>
-        <w:tc>
-          <w:p>
-            <w:pPr>
-              <w:pStyle w:val="Compact"/>
-              <w:jc w:val="left"/>
-            </w:pPr>
-            <w:r>
-              <w:t xml:space="preserve">Reference capital cost for catalyst</w:t>
-            </w:r>
-          </w:p>
-        </w:tc>
-        <w:tc>
-          <w:p>
-            <w:pPr>
-              <w:pStyle w:val="Compact"/>
-              <w:jc w:val="right"/>
-            </w:pPr>
-            <w:r>
-              <w:t xml:space="preserve">6</w:t>
-            </w:r>
-          </w:p>
-        </w:tc>
-        <w:tc>
-          <w:p>
-            <w:pPr>
-              <w:pStyle w:val="Compact"/>
-              <w:jc w:val="right"/>
-            </w:pPr>
-            <w:r>
-              <w:t xml:space="preserve">0.63</w:t>
-            </w:r>
-          </w:p>
-        </w:tc>
-        <w:tc>
-          <w:p>
-            <w:pPr>
-              <w:pStyle w:val="Compact"/>
-              <w:jc w:val="left"/>
-            </w:pPr>
-            <w:r>
-              <w:t xml:space="preserve">USD</w:t>
-            </w:r>
-          </w:p>
-        </w:tc>
-        <w:tc>
-          <w:p/>
-        </w:tc>
-      </w:tr>
-      <w:tr>
-        <w:tc>
-          <w:p>
-            <w:pPr>
-              <w:pStyle w:val="Compact"/>
-              <w:jc w:val="left"/>
-            </w:pPr>
-            <w:r>
-              <w:t xml:space="preserve">Simple electrolysis</w:t>
-            </w:r>
-          </w:p>
-        </w:tc>
-        <w:tc>
-          <w:p>
-            <w:pPr>
-              <w:pStyle w:val="Compact"/>
-              <w:jc w:val="left"/>
-            </w:pPr>
-            <w:r>
-              <w:t xml:space="preserve">Base</w:t>
-            </w:r>
-          </w:p>
-        </w:tc>
-        <w:tc>
-          <w:p>
-            <w:pPr>
-              <w:pStyle w:val="Compact"/>
-              <w:jc w:val="left"/>
-            </w:pPr>
-            <w:r>
-              <w:t xml:space="preserve">Reference fixed cost for rent</w:t>
-            </w:r>
-          </w:p>
-        </w:tc>
-        <w:tc>
-          <w:p>
-            <w:pPr>
-              <w:pStyle w:val="Compact"/>
-              <w:jc w:val="right"/>
-            </w:pPr>
-            <w:r>
-              <w:t xml:space="preserve">7</w:t>
-            </w:r>
-          </w:p>
-        </w:tc>
-        <w:tc>
-          <w:p>
-            <w:pPr>
-              <w:pStyle w:val="Compact"/>
-              <w:jc w:val="right"/>
-            </w:pPr>
-            <w:r>
-              <w:t xml:space="preserve">1000</w:t>
-            </w:r>
-          </w:p>
-        </w:tc>
-        <w:tc>
-          <w:p>
-            <w:pPr>
-              <w:pStyle w:val="Compact"/>
-              <w:jc w:val="left"/>
-            </w:pPr>
-            <w:r>
-              <w:t xml:space="preserve">USD/yr</w:t>
+              <w:t xml:space="preserve">Metric</w:t>
+            </w:r>
+          </w:p>
+        </w:tc>
+        <w:tc>
+          <w:p>
+            <w:pPr>
+              <w:pStyle w:val="Compact"/>
+              <w:jc w:val="left"/>
+            </w:pPr>
+            <w:r>
+              <w:t xml:space="preserve">GHG</w:t>
+            </w:r>
+          </w:p>
+        </w:tc>
+        <w:tc>
+          <w:p>
+            <w:pPr>
+              <w:pStyle w:val="Compact"/>
+              <w:jc w:val="left"/>
+            </w:pPr>
+            <w:r>
+              <w:t xml:space="preserve">gCO2e/gH2</w:t>
             </w:r>
           </w:p>
         </w:tc>
@@ -11108,18 +12712,18 @@
       <w:pPr>
         <w:pStyle w:val="Heading3"/>
       </w:pPr>
-      <w:bookmarkStart w:id="48" w:name="units-for-results"/>
-      <w:r>
-        <w:t xml:space="preserve">Units for results</w:t>
-      </w:r>
-      <w:bookmarkEnd w:id="48"/>
+      <w:bookmarkStart w:id="50" w:name="tranches-of-investments."/>
+      <w:r>
+        <w:t xml:space="preserve">Tranches of investments.</w:t>
+      </w:r>
+      <w:bookmarkEnd w:id="50"/>
     </w:p>
     <w:p>
       <w:pPr>
         <w:pStyle w:val="FirstParagraph"/>
       </w:pPr>
       <w:r>
-        <w:t xml:space="preserve">The</w:t>
+        <w:t xml:space="preserve">In the</w:t>
       </w:r>
       <w:r>
         <w:t xml:space="preserve"> </w:t>
@@ -11128,13 +12732,73 @@
         <w:rPr>
           <w:rStyle w:val="VerbatimChar"/>
         </w:rPr>
-        <w:t xml:space="preserve">results</w:t>
+        <w:t xml:space="preserve">tranches</w:t>
       </w:r>
       <w:r>
         <w:t xml:space="preserve"> </w:t>
       </w:r>
       <w:r>
-        <w:t xml:space="preserve">table simply specifies the units for the results.</w:t>
+        <w:t xml:space="preserve">table, each</w:t>
+      </w:r>
+      <w:r>
+        <w:t xml:space="preserve"> </w:t>
+      </w:r>
+      <w:r>
+        <w:rPr>
+          <w:i/>
+        </w:rPr>
+        <w:t xml:space="preserve">category</w:t>
+      </w:r>
+      <w:r>
+        <w:t xml:space="preserve"> </w:t>
+      </w:r>
+      <w:r>
+        <w:t xml:space="preserve">of investment contains a set of mutually exclusive</w:t>
+      </w:r>
+      <w:r>
+        <w:t xml:space="preserve"> </w:t>
+      </w:r>
+      <w:r>
+        <w:rPr>
+          <w:i/>
+        </w:rPr>
+        <w:t xml:space="preserve">tranches</w:t>
+      </w:r>
+      <w:r>
+        <w:t xml:space="preserve"> </w:t>
+      </w:r>
+      <w:r>
+        <w:t xml:space="preserve">that may be associated with one or more</w:t>
+      </w:r>
+      <w:r>
+        <w:t xml:space="preserve"> </w:t>
+      </w:r>
+      <w:r>
+        <w:rPr>
+          <w:i/>
+        </w:rPr>
+        <w:t xml:space="preserve">scenarios</w:t>
+      </w:r>
+      <w:r>
+        <w:t xml:space="preserve"> </w:t>
+      </w:r>
+      <w:r>
+        <w:t xml:space="preserve">defined in the</w:t>
+      </w:r>
+      <w:r>
+        <w:t xml:space="preserve"> </w:t>
+      </w:r>
+      <w:r>
+        <w:rPr>
+          <w:rStyle w:val="VerbatimChar"/>
+        </w:rPr>
+        <w:t xml:space="preserve">designs</w:t>
+      </w:r>
+      <w:r>
+        <w:t xml:space="preserve"> </w:t>
+      </w:r>
+      <w:r>
+        <w:t xml:space="preserve">table. Typically, a category is associated with a technology area and each tranche corresponds to an investment strategy within that category.</w:t>
       </w:r>
     </w:p>
     <w:tbl>
@@ -11161,7 +12825,7 @@
               <w:jc w:val="left"/>
             </w:pPr>
             <w:r>
-              <w:t xml:space="preserve">Technology</w:t>
+              <w:t xml:space="preserve">Category</w:t>
             </w:r>
           </w:p>
         </w:tc>
@@ -11178,7 +12842,7 @@
               <w:jc w:val="left"/>
             </w:pPr>
             <w:r>
-              <w:t xml:space="preserve">Variable</w:t>
+              <w:t xml:space="preserve">Tranche</w:t>
             </w:r>
           </w:p>
         </w:tc>
@@ -11195,7 +12859,7 @@
               <w:jc w:val="left"/>
             </w:pPr>
             <w:r>
-              <w:t xml:space="preserve">Index</w:t>
+              <w:t xml:space="preserve">Scenario</w:t>
             </w:r>
           </w:p>
         </w:tc>
@@ -11212,10 +12876,250 @@
               <w:jc w:val="left"/>
             </w:pPr>
             <w:r>
-              <w:t xml:space="preserve">Units</w:t>
-            </w:r>
-          </w:p>
-        </w:tc>
+              <w:t xml:space="preserve">Notes</w:t>
+            </w:r>
+          </w:p>
+        </w:tc>
+      </w:tr>
+      <w:tr>
+        <w:tc>
+          <w:p>
+            <w:pPr>
+              <w:pStyle w:val="Compact"/>
+              <w:jc w:val="left"/>
+            </w:pPr>
+            <w:r>
+              <w:t xml:space="preserve">Electrolysis R&amp;D</w:t>
+            </w:r>
+          </w:p>
+        </w:tc>
+        <w:tc>
+          <w:p>
+            <w:pPr>
+              <w:pStyle w:val="Compact"/>
+              <w:jc w:val="left"/>
+            </w:pPr>
+            <w:r>
+              <w:t xml:space="preserve">No Electrolysis R&amp;D</w:t>
+            </w:r>
+          </w:p>
+        </w:tc>
+        <w:tc>
+          <w:p>
+            <w:pPr>
+              <w:pStyle w:val="Compact"/>
+              <w:jc w:val="left"/>
+            </w:pPr>
+            <w:r>
+              <w:t xml:space="preserve">Base Electrolysis</w:t>
+            </w:r>
+          </w:p>
+        </w:tc>
+        <w:tc>
+          <w:p/>
+        </w:tc>
+      </w:tr>
+      <w:tr>
+        <w:tc>
+          <w:p>
+            <w:pPr>
+              <w:pStyle w:val="Compact"/>
+              <w:jc w:val="left"/>
+            </w:pPr>
+            <w:r>
+              <w:t xml:space="preserve">Electrolysis R&amp;D</w:t>
+            </w:r>
+          </w:p>
+        </w:tc>
+        <w:tc>
+          <w:p>
+            <w:pPr>
+              <w:pStyle w:val="Compact"/>
+              <w:jc w:val="left"/>
+            </w:pPr>
+            <w:r>
+              <w:t xml:space="preserve">Low Electrolysis R&amp;D</w:t>
+            </w:r>
+          </w:p>
+        </w:tc>
+        <w:tc>
+          <w:p>
+            <w:pPr>
+              <w:pStyle w:val="Compact"/>
+              <w:jc w:val="left"/>
+            </w:pPr>
+            <w:r>
+              <w:t xml:space="preserve">Slow Progress on Electrolysis</w:t>
+            </w:r>
+          </w:p>
+        </w:tc>
+        <w:tc>
+          <w:p/>
+        </w:tc>
+      </w:tr>
+      <w:tr>
+        <w:tc>
+          <w:p>
+            <w:pPr>
+              <w:pStyle w:val="Compact"/>
+              <w:jc w:val="left"/>
+            </w:pPr>
+            <w:r>
+              <w:t xml:space="preserve">Electrolysis R&amp;D</w:t>
+            </w:r>
+          </w:p>
+        </w:tc>
+        <w:tc>
+          <w:p>
+            <w:pPr>
+              <w:pStyle w:val="Compact"/>
+              <w:jc w:val="left"/>
+            </w:pPr>
+            <w:r>
+              <w:t xml:space="preserve">Medium Electrolysis R&amp;D</w:t>
+            </w:r>
+          </w:p>
+        </w:tc>
+        <w:tc>
+          <w:p>
+            <w:pPr>
+              <w:pStyle w:val="Compact"/>
+              <w:jc w:val="left"/>
+            </w:pPr>
+            <w:r>
+              <w:t xml:space="preserve">Moderate Progress on Electrolysis</w:t>
+            </w:r>
+          </w:p>
+        </w:tc>
+        <w:tc>
+          <w:p/>
+        </w:tc>
+      </w:tr>
+      <w:tr>
+        <w:tc>
+          <w:p>
+            <w:pPr>
+              <w:pStyle w:val="Compact"/>
+              <w:jc w:val="left"/>
+            </w:pPr>
+            <w:r>
+              <w:t xml:space="preserve">Electrolysis R&amp;D</w:t>
+            </w:r>
+          </w:p>
+        </w:tc>
+        <w:tc>
+          <w:p>
+            <w:pPr>
+              <w:pStyle w:val="Compact"/>
+              <w:jc w:val="left"/>
+            </w:pPr>
+            <w:r>
+              <w:t xml:space="preserve">High Electrolysis R&amp;D</w:t>
+            </w:r>
+          </w:p>
+        </w:tc>
+        <w:tc>
+          <w:p>
+            <w:pPr>
+              <w:pStyle w:val="Compact"/>
+              <w:jc w:val="left"/>
+            </w:pPr>
+            <w:r>
+              <w:t xml:space="preserve">Fast Progress on Electrolysis</w:t>
+            </w:r>
+          </w:p>
+        </w:tc>
+        <w:tc>
+          <w:p/>
+        </w:tc>
+      </w:tr>
+    </w:tbl>
+    <w:p>
+      <w:pPr>
+        <w:pStyle w:val="Heading3"/>
+      </w:pPr>
+      <w:bookmarkStart w:id="51" w:name="investments-1"/>
+      <w:r>
+        <w:t xml:space="preserve">Investments</w:t>
+      </w:r>
+      <w:bookmarkEnd w:id="51"/>
+    </w:p>
+    <w:p>
+      <w:pPr>
+        <w:pStyle w:val="FirstParagraph"/>
+      </w:pPr>
+      <w:r>
+        <w:t xml:space="preserve">In the</w:t>
+      </w:r>
+      <w:r>
+        <w:t xml:space="preserve"> </w:t>
+      </w:r>
+      <w:r>
+        <w:rPr>
+          <w:rStyle w:val="VerbatimChar"/>
+        </w:rPr>
+        <w:t xml:space="preserve">investments</w:t>
+      </w:r>
+      <w:r>
+        <w:t xml:space="preserve"> </w:t>
+      </w:r>
+      <w:r>
+        <w:t xml:space="preserve">table, each</w:t>
+      </w:r>
+      <w:r>
+        <w:t xml:space="preserve"> </w:t>
+      </w:r>
+      <w:r>
+        <w:rPr>
+          <w:i/>
+        </w:rPr>
+        <w:t xml:space="preserve">investment</w:t>
+      </w:r>
+      <w:r>
+        <w:t xml:space="preserve"> </w:t>
+      </w:r>
+      <w:r>
+        <w:t xml:space="preserve">is associated with a single</w:t>
+      </w:r>
+      <w:r>
+        <w:t xml:space="preserve"> </w:t>
+      </w:r>
+      <w:r>
+        <w:rPr>
+          <w:i/>
+        </w:rPr>
+        <w:t xml:space="preserve">tranche</w:t>
+      </w:r>
+      <w:r>
+        <w:t xml:space="preserve"> </w:t>
+      </w:r>
+      <w:r>
+        <w:t xml:space="preserve">in one or more</w:t>
+      </w:r>
+      <w:r>
+        <w:t xml:space="preserve"> </w:t>
+      </w:r>
+      <w:r>
+        <w:rPr>
+          <w:i/>
+        </w:rPr>
+        <w:t xml:space="preserve">categories</w:t>
+      </w:r>
+      <w:r>
+        <w:t xml:space="preserve">. An investment typically combines tranches from several different investment categories.</w:t>
+      </w:r>
+    </w:p>
+    <w:tbl>
+      <w:tblPr>
+        <w:tblStyle w:val="Table"/>
+        <w:tblW w:type="pct" w:w="0.0"/>
+        <w:tblLook w:firstRow="1"/>
+      </w:tblPr>
+      <w:tblGrid/>
+      <w:tr>
+        <w:trPr>
+          <w:cnfStyle w:firstRow="1"/>
+        </w:trPr>
         <w:tc>
           <w:tcPr>
             <w:tcBorders>
@@ -11229,6 +13133,74 @@
               <w:jc w:val="left"/>
             </w:pPr>
             <w:r>
+              <w:t xml:space="preserve">Investment</w:t>
+            </w:r>
+          </w:p>
+        </w:tc>
+        <w:tc>
+          <w:tcPr>
+            <w:tcBorders>
+              <w:bottom w:val="single"/>
+            </w:tcBorders>
+            <w:vAlign w:val="bottom"/>
+          </w:tcPr>
+          <w:p>
+            <w:pPr>
+              <w:pStyle w:val="Compact"/>
+              <w:jc w:val="left"/>
+            </w:pPr>
+            <w:r>
+              <w:t xml:space="preserve">Category</w:t>
+            </w:r>
+          </w:p>
+        </w:tc>
+        <w:tc>
+          <w:tcPr>
+            <w:tcBorders>
+              <w:bottom w:val="single"/>
+            </w:tcBorders>
+            <w:vAlign w:val="bottom"/>
+          </w:tcPr>
+          <w:p>
+            <w:pPr>
+              <w:pStyle w:val="Compact"/>
+              <w:jc w:val="left"/>
+            </w:pPr>
+            <w:r>
+              <w:t xml:space="preserve">Tranche</w:t>
+            </w:r>
+          </w:p>
+        </w:tc>
+        <w:tc>
+          <w:tcPr>
+            <w:tcBorders>
+              <w:bottom w:val="single"/>
+            </w:tcBorders>
+            <w:vAlign w:val="bottom"/>
+          </w:tcPr>
+          <w:p>
+            <w:pPr>
+              <w:pStyle w:val="Compact"/>
+              <w:jc w:val="right"/>
+            </w:pPr>
+            <w:r>
+              <w:t xml:space="preserve">Amount</w:t>
+            </w:r>
+          </w:p>
+        </w:tc>
+        <w:tc>
+          <w:tcPr>
+            <w:tcBorders>
+              <w:bottom w:val="single"/>
+            </w:tcBorders>
+            <w:vAlign w:val="bottom"/>
+          </w:tcPr>
+          <w:p>
+            <w:pPr>
+              <w:pStyle w:val="Compact"/>
+              <w:jc w:val="left"/>
+            </w:pPr>
+            <w:r>
               <w:t xml:space="preserve">Notes</w:t>
             </w:r>
           </w:p>
@@ -11242,40 +13214,40 @@
               <w:jc w:val="left"/>
             </w:pPr>
             <w:r>
-              <w:t xml:space="preserve">Simple electrolysis</w:t>
-            </w:r>
-          </w:p>
-        </w:tc>
-        <w:tc>
-          <w:p>
-            <w:pPr>
-              <w:pStyle w:val="Compact"/>
-              <w:jc w:val="left"/>
-            </w:pPr>
-            <w:r>
-              <w:t xml:space="preserve">Cost</w:t>
-            </w:r>
-          </w:p>
-        </w:tc>
-        <w:tc>
-          <w:p>
-            <w:pPr>
-              <w:pStyle w:val="Compact"/>
-              <w:jc w:val="left"/>
-            </w:pPr>
-            <w:r>
-              <w:t xml:space="preserve">Cost</w:t>
-            </w:r>
-          </w:p>
-        </w:tc>
-        <w:tc>
-          <w:p>
-            <w:pPr>
-              <w:pStyle w:val="Compact"/>
-              <w:jc w:val="left"/>
-            </w:pPr>
-            <w:r>
-              <w:t xml:space="preserve">USD/mole</w:t>
+              <w:t xml:space="preserve">No R&amp;D Spending</w:t>
+            </w:r>
+          </w:p>
+        </w:tc>
+        <w:tc>
+          <w:p>
+            <w:pPr>
+              <w:pStyle w:val="Compact"/>
+              <w:jc w:val="left"/>
+            </w:pPr>
+            <w:r>
+              <w:t xml:space="preserve">Electrolysis R&amp;D</w:t>
+            </w:r>
+          </w:p>
+        </w:tc>
+        <w:tc>
+          <w:p>
+            <w:pPr>
+              <w:pStyle w:val="Compact"/>
+              <w:jc w:val="left"/>
+            </w:pPr>
+            <w:r>
+              <w:t xml:space="preserve">No Electrolysis R&amp;D</w:t>
+            </w:r>
+          </w:p>
+        </w:tc>
+        <w:tc>
+          <w:p>
+            <w:pPr>
+              <w:pStyle w:val="Compact"/>
+              <w:jc w:val="right"/>
+            </w:pPr>
+            <w:r>
+              <w:t xml:space="preserve">0</w:t>
             </w:r>
           </w:p>
         </w:tc>
@@ -11291,40 +13263,40 @@
               <w:jc w:val="left"/>
             </w:pPr>
             <w:r>
-              <w:t xml:space="preserve">Simple electrolysis</w:t>
-            </w:r>
-          </w:p>
-        </w:tc>
-        <w:tc>
-          <w:p>
-            <w:pPr>
-              <w:pStyle w:val="Compact"/>
-              <w:jc w:val="left"/>
-            </w:pPr>
-            <w:r>
-              <w:t xml:space="preserve">Output</w:t>
-            </w:r>
-          </w:p>
-        </w:tc>
-        <w:tc>
-          <w:p>
-            <w:pPr>
-              <w:pStyle w:val="Compact"/>
-              <w:jc w:val="left"/>
-            </w:pPr>
-            <w:r>
-              <w:t xml:space="preserve">Oxygen</w:t>
-            </w:r>
-          </w:p>
-        </w:tc>
-        <w:tc>
-          <w:p>
-            <w:pPr>
-              <w:pStyle w:val="Compact"/>
-              <w:jc w:val="left"/>
-            </w:pPr>
-            <w:r>
-              <w:t xml:space="preserve">g/mole</w:t>
+              <w:t xml:space="preserve">Low R&amp;D Spending</w:t>
+            </w:r>
+          </w:p>
+        </w:tc>
+        <w:tc>
+          <w:p>
+            <w:pPr>
+              <w:pStyle w:val="Compact"/>
+              <w:jc w:val="left"/>
+            </w:pPr>
+            <w:r>
+              <w:t xml:space="preserve">Electrolysis R&amp;D</w:t>
+            </w:r>
+          </w:p>
+        </w:tc>
+        <w:tc>
+          <w:p>
+            <w:pPr>
+              <w:pStyle w:val="Compact"/>
+              <w:jc w:val="left"/>
+            </w:pPr>
+            <w:r>
+              <w:t xml:space="preserve">Low Electrolysis R&amp;D</w:t>
+            </w:r>
+          </w:p>
+        </w:tc>
+        <w:tc>
+          <w:p>
+            <w:pPr>
+              <w:pStyle w:val="Compact"/>
+              <w:jc w:val="right"/>
+            </w:pPr>
+            <w:r>
+              <w:t xml:space="preserve">1000000</w:t>
             </w:r>
           </w:p>
         </w:tc>
@@ -11340,40 +13312,40 @@
               <w:jc w:val="left"/>
             </w:pPr>
             <w:r>
-              <w:t xml:space="preserve">Simple electrolysis</w:t>
-            </w:r>
-          </w:p>
-        </w:tc>
-        <w:tc>
-          <w:p>
-            <w:pPr>
-              <w:pStyle w:val="Compact"/>
-              <w:jc w:val="left"/>
-            </w:pPr>
-            <w:r>
-              <w:t xml:space="preserve">Output</w:t>
-            </w:r>
-          </w:p>
-        </w:tc>
-        <w:tc>
-          <w:p>
-            <w:pPr>
-              <w:pStyle w:val="Compact"/>
-              <w:jc w:val="left"/>
-            </w:pPr>
-            <w:r>
-              <w:t xml:space="preserve">Hydrogen</w:t>
-            </w:r>
-          </w:p>
-        </w:tc>
-        <w:tc>
-          <w:p>
-            <w:pPr>
-              <w:pStyle w:val="Compact"/>
-              <w:jc w:val="left"/>
-            </w:pPr>
-            <w:r>
-              <w:t xml:space="preserve">g/mole</w:t>
+              <w:t xml:space="preserve">Medium R&amp;D Spending</w:t>
+            </w:r>
+          </w:p>
+        </w:tc>
+        <w:tc>
+          <w:p>
+            <w:pPr>
+              <w:pStyle w:val="Compact"/>
+              <w:jc w:val="left"/>
+            </w:pPr>
+            <w:r>
+              <w:t xml:space="preserve">Electrolysis R&amp;D</w:t>
+            </w:r>
+          </w:p>
+        </w:tc>
+        <w:tc>
+          <w:p>
+            <w:pPr>
+              <w:pStyle w:val="Compact"/>
+              <w:jc w:val="left"/>
+            </w:pPr>
+            <w:r>
+              <w:t xml:space="preserve">Medium Electrolysis R&amp;D</w:t>
+            </w:r>
+          </w:p>
+        </w:tc>
+        <w:tc>
+          <w:p>
+            <w:pPr>
+              <w:pStyle w:val="Compact"/>
+              <w:jc w:val="right"/>
+            </w:pPr>
+            <w:r>
+              <w:t xml:space="preserve">2500000</w:t>
             </w:r>
           </w:p>
         </w:tc>
@@ -11389,40 +13361,40 @@
               <w:jc w:val="left"/>
             </w:pPr>
             <w:r>
-              <w:t xml:space="preserve">Simple electrolysis</w:t>
-            </w:r>
-          </w:p>
-        </w:tc>
-        <w:tc>
-          <w:p>
-            <w:pPr>
-              <w:pStyle w:val="Compact"/>
-              <w:jc w:val="left"/>
-            </w:pPr>
-            <w:r>
-              <w:t xml:space="preserve">Metric</w:t>
-            </w:r>
-          </w:p>
-        </w:tc>
-        <w:tc>
-          <w:p>
-            <w:pPr>
-              <w:pStyle w:val="Compact"/>
-              <w:jc w:val="left"/>
-            </w:pPr>
-            <w:r>
-              <w:t xml:space="preserve">Jobs</w:t>
-            </w:r>
-          </w:p>
-        </w:tc>
-        <w:tc>
-          <w:p>
-            <w:pPr>
-              <w:pStyle w:val="Compact"/>
-              <w:jc w:val="left"/>
-            </w:pPr>
-            <w:r>
-              <w:t xml:space="preserve">job/mole</w:t>
+              <w:t xml:space="preserve">High R&amp;D Spending</w:t>
+            </w:r>
+          </w:p>
+        </w:tc>
+        <w:tc>
+          <w:p>
+            <w:pPr>
+              <w:pStyle w:val="Compact"/>
+              <w:jc w:val="left"/>
+            </w:pPr>
+            <w:r>
+              <w:t xml:space="preserve">Electrolysis R&amp;D</w:t>
+            </w:r>
+          </w:p>
+        </w:tc>
+        <w:tc>
+          <w:p>
+            <w:pPr>
+              <w:pStyle w:val="Compact"/>
+              <w:jc w:val="left"/>
+            </w:pPr>
+            <w:r>
+              <w:t xml:space="preserve">High Electrolysis R&amp;D</w:t>
+            </w:r>
+          </w:p>
+        </w:tc>
+        <w:tc>
+          <w:p>
+            <w:pPr>
+              <w:pStyle w:val="Compact"/>
+              <w:jc w:val="right"/>
+            </w:pPr>
+            <w:r>
+              <w:t xml:space="preserve">5000000</w:t>
             </w:r>
           </w:p>
         </w:tc>
@@ -11435,11 +13407,11 @@
       <w:pPr>
         <w:pStyle w:val="Heading2"/>
       </w:pPr>
-      <w:bookmarkStart w:id="49" w:name="python-module-and-functions"/>
+      <w:bookmarkStart w:id="52" w:name="python-module-and-functions"/>
       <w:r>
         <w:t xml:space="preserve">Python module and functions</w:t>
       </w:r>
-      <w:bookmarkEnd w:id="49"/>
+      <w:bookmarkEnd w:id="52"/>
     </w:p>
     <w:p>
       <w:pPr>
@@ -12021,7 +13993,7 @@
         <w:rPr>
           <w:rStyle w:val="NormalTok"/>
         </w:rPr>
-        <w:t xml:space="preserve"> np.vstack([oxygen, hydrogen])</w:t>
+        <w:t xml:space="preserve"> np.stack([oxygen, hydrogen])</w:t>
       </w:r>
       <w:r>
         <w:br/>
@@ -12051,7 +14023,7 @@
         <w:rPr>
           <w:rStyle w:val="NormalTok"/>
         </w:rPr>
-        <w:t xml:space="preserve"> metrics(capital, fixed, </w:t>
+        <w:t xml:space="preserve"> metrics(capital, fixed, input_raw, </w:t>
       </w:r>
       <w:r>
         <w:rPr>
@@ -12063,7 +14035,7 @@
         <w:rPr>
           <w:rStyle w:val="NormalTok"/>
         </w:rPr>
-        <w:t xml:space="preserve">, outputs, parameter):</w:t>
+        <w:t xml:space="preserve">, output_raw, output, cost, parameter):</w:t>
       </w:r>
       <w:r>
         <w:br/>
@@ -12081,7 +14053,7 @@
         <w:rPr>
           <w:rStyle w:val="CommentTok"/>
         </w:rPr>
-        <w:t xml:space="preserve"># Trivial jobs calculation.</w:t>
+        <w:t xml:space="preserve"># Hydrogen output.</w:t>
       </w:r>
       <w:r>
         <w:br/>
@@ -12090,6 +14062,96 @@
         <w:rPr>
           <w:rStyle w:val="NormalTok"/>
         </w:rPr>
+        <w:t xml:space="preserve">  hydrogen </w:t>
+      </w:r>
+      <w:r>
+        <w:rPr>
+          <w:rStyle w:val="OperatorTok"/>
+        </w:rPr>
+        <w:t xml:space="preserve">=</w:t>
+      </w:r>
+      <w:r>
+        <w:rPr>
+          <w:rStyle w:val="NormalTok"/>
+        </w:rPr>
+        <w:t xml:space="preserve"> output[</w:t>
+      </w:r>
+      <w:r>
+        <w:rPr>
+          <w:rStyle w:val="DecValTok"/>
+        </w:rPr>
+        <w:t xml:space="preserve">1</w:t>
+      </w:r>
+      <w:r>
+        <w:rPr>
+          <w:rStyle w:val="NormalTok"/>
+        </w:rPr>
+        <w:t xml:space="preserve">]</w:t>
+      </w:r>
+      <w:r>
+        <w:br/>
+      </w:r>
+      <w:r>
+        <w:br/>
+      </w:r>
+      <w:r>
+        <w:rPr>
+          <w:rStyle w:val="NormalTok"/>
+        </w:rPr>
+        <w:t xml:space="preserve">  </w:t>
+      </w:r>
+      <w:r>
+        <w:rPr>
+          <w:rStyle w:val="CommentTok"/>
+        </w:rPr>
+        <w:t xml:space="preserve"># Cost of hydrogen.</w:t>
+      </w:r>
+      <w:r>
+        <w:br/>
+      </w:r>
+      <w:r>
+        <w:rPr>
+          <w:rStyle w:val="NormalTok"/>
+        </w:rPr>
+        <w:t xml:space="preserve">  cost1 </w:t>
+      </w:r>
+      <w:r>
+        <w:rPr>
+          <w:rStyle w:val="OperatorTok"/>
+        </w:rPr>
+        <w:t xml:space="preserve">=</w:t>
+      </w:r>
+      <w:r>
+        <w:rPr>
+          <w:rStyle w:val="NormalTok"/>
+        </w:rPr>
+        <w:t xml:space="preserve"> np.divide(cost, hydrogen)</w:t>
+      </w:r>
+      <w:r>
+        <w:br/>
+      </w:r>
+      <w:r>
+        <w:br/>
+      </w:r>
+      <w:r>
+        <w:rPr>
+          <w:rStyle w:val="NormalTok"/>
+        </w:rPr>
+        <w:t xml:space="preserve">  </w:t>
+      </w:r>
+      <w:r>
+        <w:rPr>
+          <w:rStyle w:val="CommentTok"/>
+        </w:rPr>
+        <w:t xml:space="preserve"># Jobs normalized to hydrogen.</w:t>
+      </w:r>
+      <w:r>
+        <w:br/>
+      </w:r>
+      <w:r>
+        <w:rPr>
+          <w:rStyle w:val="NormalTok"/>
+        </w:rPr>
         <w:t xml:space="preserve">  jobs </w:t>
       </w:r>
       <w:r>
@@ -12102,7 +14164,7 @@
         <w:rPr>
           <w:rStyle w:val="NormalTok"/>
         </w:rPr>
-        <w:t xml:space="preserve"> parameter[</w:t>
+        <w:t xml:space="preserve"> np.divide(parameter[</w:t>
       </w:r>
       <w:r>
         <w:rPr>
@@ -12114,7 +14176,7 @@
         <w:rPr>
           <w:rStyle w:val="NormalTok"/>
         </w:rPr>
-        <w:t xml:space="preserve">]</w:t>
+        <w:t xml:space="preserve">], hydrogen)</w:t>
       </w:r>
       <w:r>
         <w:br/>
@@ -12132,6 +14194,135 @@
         <w:rPr>
           <w:rStyle w:val="CommentTok"/>
         </w:rPr>
+        <w:t xml:space="preserve"># GHGs associated with water and electricity.</w:t>
+      </w:r>
+      <w:r>
+        <w:br/>
+      </w:r>
+      <w:r>
+        <w:rPr>
+          <w:rStyle w:val="NormalTok"/>
+        </w:rPr>
+        <w:t xml:space="preserve">  water       </w:t>
+      </w:r>
+      <w:r>
+        <w:rPr>
+          <w:rStyle w:val="OperatorTok"/>
+        </w:rPr>
+        <w:t xml:space="preserve">=</w:t>
+      </w:r>
+      <w:r>
+        <w:rPr>
+          <w:rStyle w:val="NormalTok"/>
+        </w:rPr>
+        <w:t xml:space="preserve"> np.multiply(input_raw[</w:t>
+      </w:r>
+      <w:r>
+        <w:rPr>
+          <w:rStyle w:val="DecValTok"/>
+        </w:rPr>
+        <w:t xml:space="preserve">0</w:t>
+      </w:r>
+      <w:r>
+        <w:rPr>
+          <w:rStyle w:val="NormalTok"/>
+        </w:rPr>
+        <w:t xml:space="preserve">], parameter[</w:t>
+      </w:r>
+      <w:r>
+        <w:rPr>
+          <w:rStyle w:val="DecValTok"/>
+        </w:rPr>
+        <w:t xml:space="preserve">8</w:t>
+      </w:r>
+      <w:r>
+        <w:rPr>
+          <w:rStyle w:val="NormalTok"/>
+        </w:rPr>
+        <w:t xml:space="preserve">])</w:t>
+      </w:r>
+      <w:r>
+        <w:br/>
+      </w:r>
+      <w:r>
+        <w:rPr>
+          <w:rStyle w:val="NormalTok"/>
+        </w:rPr>
+        <w:t xml:space="preserve">  electricity </w:t>
+      </w:r>
+      <w:r>
+        <w:rPr>
+          <w:rStyle w:val="OperatorTok"/>
+        </w:rPr>
+        <w:t xml:space="preserve">=</w:t>
+      </w:r>
+      <w:r>
+        <w:rPr>
+          <w:rStyle w:val="NormalTok"/>
+        </w:rPr>
+        <w:t xml:space="preserve"> np.multiply(input_raw[</w:t>
+      </w:r>
+      <w:r>
+        <w:rPr>
+          <w:rStyle w:val="DecValTok"/>
+        </w:rPr>
+        <w:t xml:space="preserve">1</w:t>
+      </w:r>
+      <w:r>
+        <w:rPr>
+          <w:rStyle w:val="NormalTok"/>
+        </w:rPr>
+        <w:t xml:space="preserve">], parameter[</w:t>
+      </w:r>
+      <w:r>
+        <w:rPr>
+          <w:rStyle w:val="DecValTok"/>
+        </w:rPr>
+        <w:t xml:space="preserve">9</w:t>
+      </w:r>
+      <w:r>
+        <w:rPr>
+          <w:rStyle w:val="NormalTok"/>
+        </w:rPr>
+        <w:t xml:space="preserve">])</w:t>
+      </w:r>
+      <w:r>
+        <w:br/>
+      </w:r>
+      <w:r>
+        <w:rPr>
+          <w:rStyle w:val="NormalTok"/>
+        </w:rPr>
+        <w:t xml:space="preserve">  co2e </w:t>
+      </w:r>
+      <w:r>
+        <w:rPr>
+          <w:rStyle w:val="OperatorTok"/>
+        </w:rPr>
+        <w:t xml:space="preserve">=</w:t>
+      </w:r>
+      <w:r>
+        <w:rPr>
+          <w:rStyle w:val="NormalTok"/>
+        </w:rPr>
+        <w:t xml:space="preserve"> np.divide(np.add(water, electricity), hydrogen)</w:t>
+      </w:r>
+      <w:r>
+        <w:br/>
+      </w:r>
+      <w:r>
+        <w:br/>
+      </w:r>
+      <w:r>
+        <w:rPr>
+          <w:rStyle w:val="NormalTok"/>
+        </w:rPr>
+        <w:t xml:space="preserve">  </w:t>
+      </w:r>
+      <w:r>
+        <w:rPr>
+          <w:rStyle w:val="CommentTok"/>
+        </w:rPr>
         <w:t xml:space="preserve"># Package results.</w:t>
       </w:r>
       <w:r>
@@ -12153,7 +14344,7 @@
         <w:rPr>
           <w:rStyle w:val="NormalTok"/>
         </w:rPr>
-        <w:t xml:space="preserve"> np.vstack([jobs])</w:t>
+        <w:t xml:space="preserve"> np.stack([cost1, jobs, co2e])</w:t>
       </w:r>
     </w:p>
     <w:sectPr/>

</xml_diff>